<commit_message>
Updated UI for compression/decompression and updated BBTP
</commit_message>
<xml_diff>
--- a/CompressionManager/bbtp/BBT_CompressionManager_T13.docx
+++ b/CompressionManager/bbtp/BBT_CompressionManager_T13.docx
@@ -243,7 +243,23 @@
           <w:rFonts w:ascii="Cambria" w:eastAsia="Times New Roman" w:hAnsi="Cambria" w:cs="Times New Roman"/>
           <w:color w:val="000000"/>
         </w:rPr>
-        <w:t>All strategies for black-box testing are demonstrated in the tests (ECP, BVA, DT)(Equivalence Class Partitioning, Boundary Value Analysis, Decision Table)</w:t>
+        <w:t xml:space="preserve">All strategies for black-box testing are demonstrated in the tests (ECP, BVA, </w:t>
+      </w:r>
+      <w:proofErr w:type="gramStart"/>
+      <w:r>
+        <w:rPr>
+          <w:rFonts w:ascii="Cambria" w:eastAsia="Times New Roman" w:hAnsi="Cambria" w:cs="Times New Roman"/>
+          <w:color w:val="000000"/>
+        </w:rPr>
+        <w:t>DT)(</w:t>
+      </w:r>
+      <w:proofErr w:type="gramEnd"/>
+      <w:r>
+        <w:rPr>
+          <w:rFonts w:ascii="Cambria" w:eastAsia="Times New Roman" w:hAnsi="Cambria" w:cs="Times New Roman"/>
+          <w:color w:val="000000"/>
+        </w:rPr>
+        <w:t>Equivalence Class Partitioning, Boundary Value Analysis, Decision Table)</w:t>
       </w:r>
     </w:p>
     <w:p>
@@ -387,7 +403,8 @@
     </w:p>
     <w:tbl>
       <w:tblPr>
-        <w:tblW w:w="10279" w:type="dxa"/>
+        <w:tblW w:w="0" w:type="auto"/>
+        <w:tblLayout w:type="fixed"/>
         <w:tblCellMar>
           <w:top w:w="15" w:type="dxa"/>
           <w:left w:w="15" w:type="dxa"/>
@@ -397,19 +414,20 @@
         <w:tblLook w:val="04A0" w:firstRow="1" w:lastRow="0" w:firstColumn="1" w:lastColumn="0" w:noHBand="0" w:noVBand="1"/>
       </w:tblPr>
       <w:tblGrid>
-        <w:gridCol w:w="3574"/>
-        <w:gridCol w:w="3465"/>
-        <w:gridCol w:w="1602"/>
-        <w:gridCol w:w="1602"/>
-        <w:gridCol w:w="36"/>
+        <w:gridCol w:w="2150"/>
+        <w:gridCol w:w="3170"/>
+        <w:gridCol w:w="1993"/>
+        <w:gridCol w:w="1993"/>
+        <w:gridCol w:w="50"/>
       </w:tblGrid>
       <w:tr>
         <w:trPr>
           <w:gridAfter w:val="1"/>
+          <w:wAfter w:w="34" w:type="dxa"/>
         </w:trPr>
         <w:tc>
           <w:tcPr>
-            <w:tcW w:w="3574" w:type="dxa"/>
+            <w:tcW w:w="2150" w:type="dxa"/>
             <w:tcBorders>
               <w:top w:val="single" w:sz="8" w:space="0" w:color="000000"/>
               <w:left w:val="single" w:sz="8" w:space="0" w:color="000000"/>
@@ -447,7 +465,7 @@
         </w:tc>
         <w:tc>
           <w:tcPr>
-            <w:tcW w:w="3465" w:type="dxa"/>
+            <w:tcW w:w="3170" w:type="dxa"/>
             <w:tcBorders>
               <w:top w:val="single" w:sz="8" w:space="0" w:color="000000"/>
               <w:left w:val="single" w:sz="8" w:space="0" w:color="000000"/>
@@ -485,7 +503,7 @@
         </w:tc>
         <w:tc>
           <w:tcPr>
-            <w:tcW w:w="0" w:type="auto"/>
+            <w:tcW w:w="1993" w:type="dxa"/>
             <w:tcBorders>
               <w:top w:val="single" w:sz="8" w:space="0" w:color="000000"/>
               <w:left w:val="single" w:sz="8" w:space="0" w:color="000000"/>
@@ -523,7 +541,7 @@
         </w:tc>
         <w:tc>
           <w:tcPr>
-            <w:tcW w:w="0" w:type="auto"/>
+            <w:tcW w:w="1993" w:type="dxa"/>
             <w:tcBorders>
               <w:top w:val="single" w:sz="8" w:space="0" w:color="000000"/>
               <w:left w:val="single" w:sz="8" w:space="0" w:color="000000"/>
@@ -563,7 +581,7 @@
       <w:tr>
         <w:tc>
           <w:tcPr>
-            <w:tcW w:w="3574" w:type="dxa"/>
+            <w:tcW w:w="2150" w:type="dxa"/>
             <w:tcBorders>
               <w:top w:val="single" w:sz="8" w:space="0" w:color="000000"/>
               <w:left w:val="single" w:sz="8" w:space="0" w:color="000000"/>
@@ -587,6 +605,7 @@
                 <w:szCs w:val="24"/>
               </w:rPr>
             </w:pPr>
+            <w:proofErr w:type="spellStart"/>
             <w:r>
               <w:rPr>
                 <w:rFonts w:ascii="Cambria" w:eastAsia="Times New Roman" w:hAnsi="Cambria" w:cs="Times New Roman"/>
@@ -596,6 +615,7 @@
               </w:rPr>
               <w:t>testCompressValid</w:t>
             </w:r>
+            <w:proofErr w:type="spellEnd"/>
           </w:p>
           <w:p>
             <w:pPr>
@@ -639,7 +659,7 @@
         </w:tc>
         <w:tc>
           <w:tcPr>
-            <w:tcW w:w="3465" w:type="dxa"/>
+            <w:tcW w:w="3170" w:type="dxa"/>
             <w:tcBorders>
               <w:top w:val="single" w:sz="8" w:space="0" w:color="000000"/>
               <w:left w:val="single" w:sz="8" w:space="0" w:color="000000"/>
@@ -687,12 +707,21 @@
                 <w:color w:val="000000"/>
               </w:rPr>
             </w:pPr>
-            <w:r>
-              <w:rPr>
-                <w:rFonts w:ascii="Cambria" w:eastAsia="Times New Roman" w:hAnsi="Cambria" w:cs="Times New Roman"/>
-                <w:color w:val="000000"/>
-              </w:rPr>
-              <w:t>CompressionManager is running</w:t>
+            <w:proofErr w:type="spellStart"/>
+            <w:r>
+              <w:rPr>
+                <w:rFonts w:ascii="Cambria" w:eastAsia="Times New Roman" w:hAnsi="Cambria" w:cs="Times New Roman"/>
+                <w:color w:val="000000"/>
+              </w:rPr>
+              <w:t>CompressionManager</w:t>
+            </w:r>
+            <w:proofErr w:type="spellEnd"/>
+            <w:r>
+              <w:rPr>
+                <w:rFonts w:ascii="Cambria" w:eastAsia="Times New Roman" w:hAnsi="Cambria" w:cs="Times New Roman"/>
+                <w:color w:val="000000"/>
+              </w:rPr>
+              <w:t xml:space="preserve"> is running</w:t>
             </w:r>
           </w:p>
           <w:p>
@@ -817,7 +846,14 @@
                 <w:rFonts w:ascii="Cambria" w:eastAsia="Times New Roman" w:hAnsi="Cambria" w:cs="Times New Roman"/>
                 <w:color w:val="000000"/>
               </w:rPr>
-              <w:t xml:space="preserve"> to enter compression menu</w:t>
+              <w:t xml:space="preserve"> to </w:t>
+            </w:r>
+            <w:r>
+              <w:rPr>
+                <w:rFonts w:ascii="Cambria" w:eastAsia="Times New Roman" w:hAnsi="Cambria" w:cs="Times New Roman"/>
+                <w:color w:val="000000"/>
+              </w:rPr>
+              <w:t>compress</w:t>
             </w:r>
           </w:p>
           <w:p>
@@ -898,7 +934,7 @@
         </w:tc>
         <w:tc>
           <w:tcPr>
-            <w:tcW w:w="0" w:type="auto"/>
+            <w:tcW w:w="1993" w:type="dxa"/>
             <w:tcBorders>
               <w:top w:val="single" w:sz="8" w:space="0" w:color="000000"/>
               <w:left w:val="single" w:sz="8" w:space="0" w:color="000000"/>
@@ -927,7 +963,14 @@
                 <w:rFonts w:ascii="Cambria" w:eastAsia="Times New Roman" w:hAnsi="Cambria" w:cs="Times New Roman"/>
                 <w:color w:val="000000"/>
               </w:rPr>
-              <w:t>The file is compressed into a new file with a</w:t>
+              <w:t xml:space="preserve">The file is compressed </w:t>
+            </w:r>
+            <w:r>
+              <w:rPr>
+                <w:rFonts w:ascii="Cambria" w:eastAsia="Times New Roman" w:hAnsi="Cambria" w:cs="Times New Roman"/>
+                <w:color w:val="000000"/>
+              </w:rPr>
+              <w:t>into a new file with the path</w:t>
             </w:r>
             <w:r>
               <w:rPr>
@@ -936,52 +979,8 @@
                 <w:sz w:val="20"/>
                 <w:szCs w:val="20"/>
               </w:rPr>
-              <w:t xml:space="preserve"> .316</w:t>
-            </w:r>
-            <w:r>
-              <w:rPr>
-                <w:rFonts w:ascii="Cambria" w:eastAsia="Times New Roman" w:hAnsi="Cambria" w:cs="Times New Roman"/>
-                <w:color w:val="000000"/>
-              </w:rPr>
-              <w:t xml:space="preserve"> extension containing:</w:t>
-            </w:r>
-          </w:p>
-          <w:p>
-            <w:pPr>
-              <w:spacing w:after="0" w:line="240" w:lineRule="auto"/>
-              <w:rPr>
-                <w:rFonts w:ascii="Times New Roman" w:eastAsia="Times New Roman" w:hAnsi="Times New Roman" w:cs="Times New Roman"/>
-                <w:sz w:val="24"/>
-                <w:szCs w:val="24"/>
-              </w:rPr>
-            </w:pPr>
-          </w:p>
-          <w:p>
-            <w:pPr>
-              <w:spacing w:after="0" w:line="240" w:lineRule="auto"/>
-              <w:rPr>
-                <w:rFonts w:ascii="Times New Roman" w:eastAsia="Times New Roman" w:hAnsi="Times New Roman" w:cs="Times New Roman"/>
-                <w:sz w:val="24"/>
-                <w:szCs w:val="24"/>
-              </w:rPr>
-            </w:pPr>
-            <w:r>
-              <w:rPr>
-                <w:rFonts w:ascii="Cambria" w:eastAsia="Times New Roman" w:hAnsi="Cambria" w:cs="Times New Roman"/>
-                <w:color w:val="000000"/>
-              </w:rPr>
-              <w:t>0</w:t>
-            </w:r>
-          </w:p>
-          <w:p>
-            <w:pPr>
-              <w:spacing w:after="0" w:line="240" w:lineRule="auto"/>
-              <w:rPr>
-                <w:rFonts w:ascii="Times New Roman" w:eastAsia="Times New Roman" w:hAnsi="Times New Roman" w:cs="Times New Roman"/>
-                <w:sz w:val="24"/>
-                <w:szCs w:val="24"/>
-              </w:rPr>
-            </w:pPr>
+              <w:t xml:space="preserve"> </w:t>
+            </w:r>
             <w:r>
               <w:rPr>
                 <w:rFonts w:ascii="Courier New" w:eastAsia="Times New Roman" w:hAnsi="Courier New" w:cs="Courier New"/>
@@ -989,13 +988,86 @@
                 <w:sz w:val="20"/>
                 <w:szCs w:val="20"/>
               </w:rPr>
+              <w:t>output/valid.</w:t>
+            </w:r>
+            <w:r>
+              <w:rPr>
+                <w:rFonts w:ascii="Courier New" w:eastAsia="Times New Roman" w:hAnsi="Courier New" w:cs="Courier New"/>
+                <w:color w:val="000000"/>
+                <w:sz w:val="20"/>
+                <w:szCs w:val="20"/>
+              </w:rPr>
+              <w:t>316</w:t>
+            </w:r>
+            <w:r>
+              <w:rPr>
+                <w:rFonts w:ascii="Cambria" w:eastAsia="Times New Roman" w:hAnsi="Cambria" w:cs="Times New Roman"/>
+                <w:color w:val="000000"/>
+              </w:rPr>
+              <w:t xml:space="preserve"> containing:</w:t>
+            </w:r>
+          </w:p>
+          <w:p>
+            <w:pPr>
+              <w:spacing w:after="0" w:line="240" w:lineRule="auto"/>
+              <w:rPr>
+                <w:rFonts w:ascii="Times New Roman" w:eastAsia="Times New Roman" w:hAnsi="Times New Roman" w:cs="Times New Roman"/>
+                <w:sz w:val="24"/>
+                <w:szCs w:val="24"/>
+              </w:rPr>
+            </w:pPr>
+          </w:p>
+          <w:p>
+            <w:pPr>
+              <w:spacing w:after="0" w:line="240" w:lineRule="auto"/>
+              <w:rPr>
+                <w:rFonts w:ascii="Times New Roman" w:eastAsia="Times New Roman" w:hAnsi="Times New Roman" w:cs="Times New Roman"/>
+                <w:sz w:val="24"/>
+                <w:szCs w:val="24"/>
+              </w:rPr>
+            </w:pPr>
+            <w:r>
+              <w:rPr>
+                <w:rFonts w:ascii="Cambria" w:eastAsia="Times New Roman" w:hAnsi="Cambria" w:cs="Times New Roman"/>
+                <w:color w:val="000000"/>
+              </w:rPr>
+              <w:t>0</w:t>
+            </w:r>
+          </w:p>
+          <w:p>
+            <w:pPr>
+              <w:spacing w:after="0" w:line="240" w:lineRule="auto"/>
+              <w:rPr>
+                <w:rFonts w:ascii="Courier New" w:eastAsia="Times New Roman" w:hAnsi="Courier New" w:cs="Courier New"/>
+                <w:color w:val="000000"/>
+                <w:sz w:val="20"/>
+                <w:szCs w:val="20"/>
+              </w:rPr>
+            </w:pPr>
+            <w:r>
+              <w:rPr>
+                <w:rFonts w:ascii="Courier New" w:eastAsia="Times New Roman" w:hAnsi="Courier New" w:cs="Courier New"/>
+                <w:color w:val="000000"/>
+                <w:sz w:val="20"/>
+                <w:szCs w:val="20"/>
+              </w:rPr>
               <w:t>This is a valid text file. Or 2 it? No, 8 2. Unless...? 9, 8 definitely 2, for real.</w:t>
             </w:r>
+          </w:p>
+          <w:p>
+            <w:pPr>
+              <w:spacing w:after="0" w:line="240" w:lineRule="auto"/>
+              <w:rPr>
+                <w:rFonts w:ascii="Times New Roman" w:eastAsia="Times New Roman" w:hAnsi="Times New Roman" w:cs="Times New Roman"/>
+                <w:sz w:val="24"/>
+                <w:szCs w:val="24"/>
+              </w:rPr>
+            </w:pPr>
           </w:p>
         </w:tc>
         <w:tc>
           <w:tcPr>
-            <w:tcW w:w="0" w:type="auto"/>
+            <w:tcW w:w="1993" w:type="dxa"/>
             <w:tcBorders>
               <w:top w:val="single" w:sz="8" w:space="0" w:color="000000"/>
               <w:left w:val="single" w:sz="8" w:space="0" w:color="000000"/>
@@ -1024,7 +1096,14 @@
                 <w:rFonts w:ascii="Cambria" w:eastAsia="Times New Roman" w:hAnsi="Cambria" w:cs="Times New Roman"/>
                 <w:color w:val="000000"/>
               </w:rPr>
-              <w:t>The file is compressed into a new file with a</w:t>
+              <w:t xml:space="preserve">The file is compressed </w:t>
+            </w:r>
+            <w:r>
+              <w:rPr>
+                <w:rFonts w:ascii="Cambria" w:eastAsia="Times New Roman" w:hAnsi="Cambria" w:cs="Times New Roman"/>
+                <w:color w:val="000000"/>
+              </w:rPr>
+              <w:t>into a new file with the path</w:t>
             </w:r>
             <w:r>
               <w:rPr>
@@ -1033,14 +1112,32 @@
                 <w:sz w:val="20"/>
                 <w:szCs w:val="20"/>
               </w:rPr>
-              <w:t xml:space="preserve"> .316</w:t>
-            </w:r>
-            <w:r>
-              <w:rPr>
-                <w:rFonts w:ascii="Cambria" w:eastAsia="Times New Roman" w:hAnsi="Cambria" w:cs="Times New Roman"/>
-                <w:color w:val="000000"/>
-              </w:rPr>
-              <w:t xml:space="preserve"> extension containing:</w:t>
+              <w:t xml:space="preserve"> </w:t>
+            </w:r>
+            <w:r>
+              <w:rPr>
+                <w:rFonts w:ascii="Courier New" w:eastAsia="Times New Roman" w:hAnsi="Courier New" w:cs="Courier New"/>
+                <w:color w:val="000000"/>
+                <w:sz w:val="20"/>
+                <w:szCs w:val="20"/>
+              </w:rPr>
+              <w:t>output/valid.</w:t>
+            </w:r>
+            <w:r>
+              <w:rPr>
+                <w:rFonts w:ascii="Courier New" w:eastAsia="Times New Roman" w:hAnsi="Courier New" w:cs="Courier New"/>
+                <w:color w:val="000000"/>
+                <w:sz w:val="20"/>
+                <w:szCs w:val="20"/>
+              </w:rPr>
+              <w:t>316</w:t>
+            </w:r>
+            <w:r>
+              <w:rPr>
+                <w:rFonts w:ascii="Cambria" w:eastAsia="Times New Roman" w:hAnsi="Cambria" w:cs="Times New Roman"/>
+                <w:color w:val="000000"/>
+              </w:rPr>
+              <w:t xml:space="preserve"> containing:</w:t>
             </w:r>
           </w:p>
           <w:p>
@@ -1092,7 +1189,7 @@
         </w:tc>
         <w:tc>
           <w:tcPr>
-            <w:tcW w:w="0" w:type="auto"/>
+            <w:tcW w:w="34" w:type="dxa"/>
           </w:tcPr>
           <w:p>
             <w:pPr>
@@ -1109,10 +1206,11 @@
       <w:tr>
         <w:trPr>
           <w:gridAfter w:val="1"/>
+          <w:wAfter w:w="34" w:type="dxa"/>
         </w:trPr>
         <w:tc>
           <w:tcPr>
-            <w:tcW w:w="3574" w:type="dxa"/>
+            <w:tcW w:w="2150" w:type="dxa"/>
             <w:tcBorders>
               <w:top w:val="single" w:sz="8" w:space="0" w:color="000000"/>
               <w:left w:val="single" w:sz="8" w:space="0" w:color="000000"/>
@@ -1136,6 +1234,7 @@
                 <w:szCs w:val="24"/>
               </w:rPr>
             </w:pPr>
+            <w:proofErr w:type="spellStart"/>
             <w:r>
               <w:rPr>
                 <w:rFonts w:ascii="Cambria" w:eastAsia="Times New Roman" w:hAnsi="Cambria" w:cs="Times New Roman"/>
@@ -1143,9 +1242,9 @@
                 <w:bCs/>
                 <w:color w:val="000000"/>
               </w:rPr>
-              <w:lastRenderedPageBreak/>
               <w:t>testDecompressValid</w:t>
             </w:r>
+            <w:proofErr w:type="spellEnd"/>
           </w:p>
           <w:p>
             <w:pPr>
@@ -1173,6 +1272,7 @@
                 <w:bCs/>
                 <w:color w:val="000000"/>
               </w:rPr>
+              <w:lastRenderedPageBreak/>
               <w:t>(ECP - Testing decompression with a valid .txt file)</w:t>
             </w:r>
           </w:p>
@@ -1189,7 +1289,7 @@
         </w:tc>
         <w:tc>
           <w:tcPr>
-            <w:tcW w:w="3465" w:type="dxa"/>
+            <w:tcW w:w="3170" w:type="dxa"/>
             <w:tcBorders>
               <w:top w:val="single" w:sz="8" w:space="0" w:color="000000"/>
               <w:left w:val="single" w:sz="8" w:space="0" w:color="000000"/>
@@ -1220,6 +1320,7 @@
                 <w:bCs/>
                 <w:color w:val="000000"/>
               </w:rPr>
+              <w:lastRenderedPageBreak/>
               <w:t>Preconditions:</w:t>
             </w:r>
           </w:p>
@@ -1237,12 +1338,21 @@
                 <w:color w:val="000000"/>
               </w:rPr>
             </w:pPr>
-            <w:r>
-              <w:rPr>
-                <w:rFonts w:ascii="Cambria" w:eastAsia="Times New Roman" w:hAnsi="Cambria" w:cs="Times New Roman"/>
-                <w:color w:val="000000"/>
-              </w:rPr>
-              <w:t>CompressionManager is running</w:t>
+            <w:proofErr w:type="spellStart"/>
+            <w:r>
+              <w:rPr>
+                <w:rFonts w:ascii="Cambria" w:eastAsia="Times New Roman" w:hAnsi="Cambria" w:cs="Times New Roman"/>
+                <w:color w:val="000000"/>
+              </w:rPr>
+              <w:t>CompressionManager</w:t>
+            </w:r>
+            <w:proofErr w:type="spellEnd"/>
+            <w:r>
+              <w:rPr>
+                <w:rFonts w:ascii="Cambria" w:eastAsia="Times New Roman" w:hAnsi="Cambria" w:cs="Times New Roman"/>
+                <w:color w:val="000000"/>
+              </w:rPr>
+              <w:t xml:space="preserve"> is running</w:t>
             </w:r>
           </w:p>
           <w:p>
@@ -1259,12 +1369,22 @@
                 <w:color w:val="000000"/>
               </w:rPr>
             </w:pPr>
-            <w:r>
-              <w:rPr>
-                <w:rFonts w:ascii="Cambria" w:eastAsia="Times New Roman" w:hAnsi="Cambria" w:cs="Times New Roman"/>
-                <w:color w:val="000000"/>
-              </w:rPr>
-              <w:t>testCompressValid passed successfully</w:t>
+            <w:proofErr w:type="spellStart"/>
+            <w:r>
+              <w:rPr>
+                <w:rFonts w:ascii="Cambria" w:eastAsia="Times New Roman" w:hAnsi="Cambria" w:cs="Times New Roman"/>
+                <w:color w:val="000000"/>
+              </w:rPr>
+              <w:lastRenderedPageBreak/>
+              <w:t>testCompressValid</w:t>
+            </w:r>
+            <w:proofErr w:type="spellEnd"/>
+            <w:r>
+              <w:rPr>
+                <w:rFonts w:ascii="Cambria" w:eastAsia="Times New Roman" w:hAnsi="Cambria" w:cs="Times New Roman"/>
+                <w:color w:val="000000"/>
+              </w:rPr>
+              <w:t xml:space="preserve"> passed successfully</w:t>
             </w:r>
           </w:p>
           <w:p>
@@ -1360,38 +1480,54 @@
                 <w:bCs/>
                 <w:color w:val="000000"/>
               </w:rPr>
-              <w:t xml:space="preserve">d </w:t>
-            </w:r>
-            <w:r>
-              <w:rPr>
-                <w:rFonts w:ascii="Cambria" w:eastAsia="Times New Roman" w:hAnsi="Cambria" w:cs="Times New Roman"/>
-                <w:color w:val="000000"/>
-              </w:rPr>
-              <w:t>to decompress</w:t>
-            </w:r>
-          </w:p>
-          <w:p>
-            <w:pPr>
-              <w:spacing w:after="0" w:line="240" w:lineRule="auto"/>
-              <w:rPr>
-                <w:rFonts w:ascii="Times New Roman" w:eastAsia="Times New Roman" w:hAnsi="Times New Roman" w:cs="Times New Roman"/>
-                <w:sz w:val="24"/>
-                <w:szCs w:val="24"/>
-              </w:rPr>
-            </w:pPr>
-            <w:r>
-              <w:rPr>
-                <w:rFonts w:ascii="Times New Roman" w:eastAsia="Times New Roman" w:hAnsi="Times New Roman" w:cs="Times New Roman"/>
-                <w:sz w:val="24"/>
-                <w:szCs w:val="24"/>
-              </w:rPr>
-              <w:t xml:space="preserve">Type </w:t>
-            </w:r>
-            <w:r>
-              <w:rPr>
-                <w:rFonts w:ascii="Times New Roman" w:eastAsia="Times New Roman" w:hAnsi="Times New Roman" w:cs="Times New Roman"/>
+              <w:t>c</w:t>
+            </w:r>
+            <w:r>
+              <w:rPr>
+                <w:rFonts w:ascii="Cambria" w:eastAsia="Times New Roman" w:hAnsi="Cambria" w:cs="Times New Roman"/>
                 <w:b/>
                 <w:bCs/>
+                <w:color w:val="000000"/>
+              </w:rPr>
+              <w:t xml:space="preserve"> </w:t>
+            </w:r>
+            <w:r>
+              <w:rPr>
+                <w:rFonts w:ascii="Cambria" w:eastAsia="Times New Roman" w:hAnsi="Cambria" w:cs="Times New Roman"/>
+                <w:color w:val="000000"/>
+              </w:rPr>
+              <w:t xml:space="preserve">to </w:t>
+            </w:r>
+            <w:r>
+              <w:rPr>
+                <w:rFonts w:ascii="Cambria" w:eastAsia="Times New Roman" w:hAnsi="Cambria" w:cs="Times New Roman"/>
+                <w:color w:val="000000"/>
+              </w:rPr>
+              <w:t>decompress</w:t>
+            </w:r>
+          </w:p>
+          <w:p>
+            <w:pPr>
+              <w:spacing w:after="0" w:line="240" w:lineRule="auto"/>
+              <w:rPr>
+                <w:rFonts w:ascii="Times New Roman" w:eastAsia="Times New Roman" w:hAnsi="Times New Roman" w:cs="Times New Roman"/>
+                <w:sz w:val="24"/>
+                <w:szCs w:val="24"/>
+              </w:rPr>
+            </w:pPr>
+            <w:r>
+              <w:rPr>
+                <w:rFonts w:ascii="Times New Roman" w:eastAsia="Times New Roman" w:hAnsi="Times New Roman" w:cs="Times New Roman"/>
+                <w:sz w:val="24"/>
+                <w:szCs w:val="24"/>
+              </w:rPr>
+              <w:t xml:space="preserve">Type </w:t>
+            </w:r>
+            <w:r>
+              <w:rPr>
+                <w:rFonts w:ascii="Times New Roman" w:eastAsia="Times New Roman" w:hAnsi="Times New Roman" w:cs="Times New Roman"/>
+                <w:b/>
+                <w:bCs/>
                 <w:sz w:val="24"/>
                 <w:szCs w:val="24"/>
               </w:rPr>
@@ -1427,21 +1563,32 @@
           <w:p>
             <w:pPr>
               <w:spacing w:after="0" w:line="240" w:lineRule="auto"/>
-              <w:rPr>
-                <w:rFonts w:ascii="Times New Roman" w:eastAsia="Times New Roman" w:hAnsi="Times New Roman" w:cs="Times New Roman"/>
-                <w:sz w:val="24"/>
-                <w:szCs w:val="24"/>
-              </w:rPr>
-            </w:pPr>
-            <w:r>
               <w:rPr>
                 <w:rFonts w:ascii="Cambria" w:eastAsia="Times New Roman" w:hAnsi="Cambria" w:cs="Times New Roman"/>
                 <w:i/>
                 <w:iCs/>
                 <w:color w:val="000000"/>
               </w:rPr>
+            </w:pPr>
+            <w:r>
+              <w:rPr>
+                <w:rFonts w:ascii="Cambria" w:eastAsia="Times New Roman" w:hAnsi="Cambria" w:cs="Times New Roman"/>
+                <w:i/>
+                <w:iCs/>
+                <w:color w:val="000000"/>
+              </w:rPr>
               <w:t>Check results</w:t>
             </w:r>
+          </w:p>
+          <w:p>
+            <w:pPr>
+              <w:spacing w:after="0" w:line="240" w:lineRule="auto"/>
+              <w:rPr>
+                <w:rFonts w:ascii="Times New Roman" w:eastAsia="Times New Roman" w:hAnsi="Times New Roman" w:cs="Times New Roman"/>
+                <w:sz w:val="24"/>
+                <w:szCs w:val="24"/>
+              </w:rPr>
+            </w:pPr>
           </w:p>
           <w:p>
             <w:pPr>
@@ -1456,7 +1603,7 @@
         </w:tc>
         <w:tc>
           <w:tcPr>
-            <w:tcW w:w="0" w:type="auto"/>
+            <w:tcW w:w="1993" w:type="dxa"/>
             <w:tcBorders>
               <w:top w:val="single" w:sz="8" w:space="0" w:color="000000"/>
               <w:left w:val="single" w:sz="8" w:space="0" w:color="000000"/>
@@ -1485,7 +1632,23 @@
                 <w:rFonts w:ascii="Cambria" w:eastAsia="Times New Roman" w:hAnsi="Cambria" w:cs="Times New Roman"/>
                 <w:color w:val="000000"/>
               </w:rPr>
-              <w:t>The file is decompressed into a new file with a</w:t>
+              <w:lastRenderedPageBreak/>
+              <w:t xml:space="preserve">The file is decompressed into a new file </w:t>
+            </w:r>
+            <w:r>
+              <w:rPr>
+                <w:rFonts w:ascii="Cambria" w:eastAsia="Times New Roman" w:hAnsi="Cambria" w:cs="Times New Roman"/>
+                <w:color w:val="000000"/>
+              </w:rPr>
+              <w:lastRenderedPageBreak/>
+              <w:t xml:space="preserve">with </w:t>
+            </w:r>
+            <w:r>
+              <w:rPr>
+                <w:rFonts w:ascii="Cambria" w:eastAsia="Times New Roman" w:hAnsi="Cambria" w:cs="Times New Roman"/>
+                <w:color w:val="000000"/>
+              </w:rPr>
+              <w:t>the path</w:t>
             </w:r>
             <w:r>
               <w:rPr>
@@ -1494,14 +1657,39 @@
                 <w:sz w:val="20"/>
                 <w:szCs w:val="20"/>
               </w:rPr>
-              <w:t xml:space="preserve"> .txt</w:t>
-            </w:r>
-            <w:r>
-              <w:rPr>
-                <w:rFonts w:ascii="Cambria" w:eastAsia="Times New Roman" w:hAnsi="Cambria" w:cs="Times New Roman"/>
-                <w:color w:val="000000"/>
-              </w:rPr>
-              <w:t xml:space="preserve"> extension containing:</w:t>
+              <w:t xml:space="preserve"> </w:t>
+            </w:r>
+            <w:r>
+              <w:rPr>
+                <w:rFonts w:ascii="Courier New" w:eastAsia="Times New Roman" w:hAnsi="Courier New" w:cs="Courier New"/>
+                <w:color w:val="000000"/>
+                <w:sz w:val="20"/>
+                <w:szCs w:val="20"/>
+              </w:rPr>
+              <w:t>valid.</w:t>
+            </w:r>
+            <w:r>
+              <w:rPr>
+                <w:rFonts w:ascii="Courier New" w:eastAsia="Times New Roman" w:hAnsi="Courier New" w:cs="Courier New"/>
+                <w:color w:val="000000"/>
+                <w:sz w:val="20"/>
+                <w:szCs w:val="20"/>
+              </w:rPr>
+              <w:t>txt</w:t>
+            </w:r>
+            <w:r>
+              <w:rPr>
+                <w:rFonts w:ascii="Cambria" w:eastAsia="Times New Roman" w:hAnsi="Cambria" w:cs="Times New Roman"/>
+                <w:color w:val="000000"/>
+              </w:rPr>
+              <w:t xml:space="preserve"> </w:t>
+            </w:r>
+            <w:r>
+              <w:rPr>
+                <w:rFonts w:ascii="Cambria" w:eastAsia="Times New Roman" w:hAnsi="Cambria" w:cs="Times New Roman"/>
+                <w:color w:val="000000"/>
+              </w:rPr>
+              <w:t>containing:</w:t>
             </w:r>
           </w:p>
           <w:p>
@@ -1536,7 +1724,7 @@
         </w:tc>
         <w:tc>
           <w:tcPr>
-            <w:tcW w:w="0" w:type="auto"/>
+            <w:tcW w:w="1993" w:type="dxa"/>
             <w:tcBorders>
               <w:top w:val="single" w:sz="8" w:space="0" w:color="000000"/>
               <w:left w:val="single" w:sz="8" w:space="0" w:color="000000"/>
@@ -1565,7 +1753,23 @@
                 <w:rFonts w:ascii="Cambria" w:eastAsia="Times New Roman" w:hAnsi="Cambria" w:cs="Times New Roman"/>
                 <w:color w:val="000000"/>
               </w:rPr>
-              <w:t>The file is decompressed into a new file with a</w:t>
+              <w:lastRenderedPageBreak/>
+              <w:t xml:space="preserve">The file is decompressed into a new file </w:t>
+            </w:r>
+            <w:r>
+              <w:rPr>
+                <w:rFonts w:ascii="Cambria" w:eastAsia="Times New Roman" w:hAnsi="Cambria" w:cs="Times New Roman"/>
+                <w:color w:val="000000"/>
+              </w:rPr>
+              <w:lastRenderedPageBreak/>
+              <w:t xml:space="preserve">with </w:t>
+            </w:r>
+            <w:r>
+              <w:rPr>
+                <w:rFonts w:ascii="Cambria" w:eastAsia="Times New Roman" w:hAnsi="Cambria" w:cs="Times New Roman"/>
+                <w:color w:val="000000"/>
+              </w:rPr>
+              <w:t>the path</w:t>
             </w:r>
             <w:r>
               <w:rPr>
@@ -1574,14 +1778,41 @@
                 <w:sz w:val="20"/>
                 <w:szCs w:val="20"/>
               </w:rPr>
-              <w:t xml:space="preserve"> .txt</w:t>
-            </w:r>
-            <w:r>
-              <w:rPr>
-                <w:rFonts w:ascii="Cambria" w:eastAsia="Times New Roman" w:hAnsi="Cambria" w:cs="Times New Roman"/>
-                <w:color w:val="000000"/>
-              </w:rPr>
-              <w:t xml:space="preserve"> extension containing:</w:t>
+              <w:t xml:space="preserve"> </w:t>
+            </w:r>
+            <w:r>
+              <w:rPr>
+                <w:rFonts w:ascii="Courier New" w:eastAsia="Times New Roman" w:hAnsi="Courier New" w:cs="Courier New"/>
+                <w:color w:val="000000"/>
+                <w:sz w:val="20"/>
+                <w:szCs w:val="20"/>
+              </w:rPr>
+              <w:t>valid.</w:t>
+            </w:r>
+            <w:r>
+              <w:rPr>
+                <w:rFonts w:ascii="Courier New" w:eastAsia="Times New Roman" w:hAnsi="Courier New" w:cs="Courier New"/>
+                <w:color w:val="000000"/>
+                <w:sz w:val="20"/>
+                <w:szCs w:val="20"/>
+              </w:rPr>
+              <w:t>txt</w:t>
+            </w:r>
+            <w:r>
+              <w:rPr>
+                <w:rFonts w:ascii="Courier New" w:eastAsia="Times New Roman" w:hAnsi="Courier New" w:cs="Courier New"/>
+                <w:color w:val="000000"/>
+                <w:sz w:val="20"/>
+                <w:szCs w:val="20"/>
+              </w:rPr>
+              <w:t xml:space="preserve"> </w:t>
+            </w:r>
+            <w:r>
+              <w:rPr>
+                <w:rFonts w:ascii="Cambria" w:eastAsia="Times New Roman" w:hAnsi="Cambria" w:cs="Times New Roman"/>
+                <w:color w:val="000000"/>
+              </w:rPr>
+              <w:t>containing:</w:t>
             </w:r>
           </w:p>
           <w:p>
@@ -1618,10 +1849,11 @@
       <w:tr>
         <w:trPr>
           <w:gridAfter w:val="1"/>
+          <w:wAfter w:w="34" w:type="dxa"/>
         </w:trPr>
         <w:tc>
           <w:tcPr>
-            <w:tcW w:w="3574" w:type="dxa"/>
+            <w:tcW w:w="2150" w:type="dxa"/>
             <w:tcBorders>
               <w:top w:val="single" w:sz="8" w:space="0" w:color="000000"/>
               <w:left w:val="single" w:sz="8" w:space="0" w:color="000000"/>
@@ -1645,6 +1877,7 @@
                 <w:szCs w:val="24"/>
               </w:rPr>
             </w:pPr>
+            <w:proofErr w:type="spellStart"/>
             <w:r>
               <w:rPr>
                 <w:rFonts w:ascii="Cambria" w:eastAsia="Times New Roman" w:hAnsi="Cambria" w:cs="Times New Roman"/>
@@ -1652,8 +1885,10 @@
                 <w:bCs/>
                 <w:color w:val="000000"/>
               </w:rPr>
+              <w:lastRenderedPageBreak/>
               <w:t>testSingleWordCompress</w:t>
             </w:r>
+            <w:proofErr w:type="spellEnd"/>
           </w:p>
           <w:p>
             <w:pPr>
@@ -1687,7 +1922,7 @@
         </w:tc>
         <w:tc>
           <w:tcPr>
-            <w:tcW w:w="3465" w:type="dxa"/>
+            <w:tcW w:w="3170" w:type="dxa"/>
             <w:tcBorders>
               <w:top w:val="single" w:sz="8" w:space="0" w:color="000000"/>
               <w:left w:val="single" w:sz="8" w:space="0" w:color="000000"/>
@@ -1735,12 +1970,21 @@
                 <w:color w:val="000000"/>
               </w:rPr>
             </w:pPr>
-            <w:r>
-              <w:rPr>
-                <w:rFonts w:ascii="Cambria" w:eastAsia="Times New Roman" w:hAnsi="Cambria" w:cs="Times New Roman"/>
-                <w:color w:val="000000"/>
-              </w:rPr>
-              <w:t>CompressionManager is running</w:t>
+            <w:proofErr w:type="spellStart"/>
+            <w:r>
+              <w:rPr>
+                <w:rFonts w:ascii="Cambria" w:eastAsia="Times New Roman" w:hAnsi="Cambria" w:cs="Times New Roman"/>
+                <w:color w:val="000000"/>
+              </w:rPr>
+              <w:t>CompressionManager</w:t>
+            </w:r>
+            <w:proofErr w:type="spellEnd"/>
+            <w:r>
+              <w:rPr>
+                <w:rFonts w:ascii="Cambria" w:eastAsia="Times New Roman" w:hAnsi="Cambria" w:cs="Times New Roman"/>
+                <w:color w:val="000000"/>
+              </w:rPr>
+              <w:t xml:space="preserve"> is running</w:t>
             </w:r>
           </w:p>
           <w:p>
@@ -1918,30 +2162,31 @@
             <w:pPr>
               <w:spacing w:after="0" w:line="240" w:lineRule="auto"/>
               <w:rPr>
-                <w:rFonts w:ascii="Times New Roman" w:eastAsia="Times New Roman" w:hAnsi="Times New Roman" w:cs="Times New Roman"/>
-                <w:sz w:val="24"/>
-                <w:szCs w:val="24"/>
-              </w:rPr>
-            </w:pPr>
-          </w:p>
-          <w:p>
-            <w:pPr>
-              <w:spacing w:after="0" w:line="240" w:lineRule="auto"/>
-              <w:rPr>
-                <w:rFonts w:ascii="Times New Roman" w:eastAsia="Times New Roman" w:hAnsi="Times New Roman" w:cs="Times New Roman"/>
-                <w:sz w:val="24"/>
-                <w:szCs w:val="24"/>
-              </w:rPr>
-            </w:pPr>
-            <w:r>
-              <w:rPr>
                 <w:rFonts w:ascii="Cambria" w:eastAsia="Times New Roman" w:hAnsi="Cambria" w:cs="Times New Roman"/>
                 <w:i/>
                 <w:iCs/>
                 <w:color w:val="000000"/>
               </w:rPr>
+            </w:pPr>
+            <w:r>
+              <w:rPr>
+                <w:rFonts w:ascii="Cambria" w:eastAsia="Times New Roman" w:hAnsi="Cambria" w:cs="Times New Roman"/>
+                <w:i/>
+                <w:iCs/>
+                <w:color w:val="000000"/>
+              </w:rPr>
               <w:t>Check results</w:t>
             </w:r>
+          </w:p>
+          <w:p>
+            <w:pPr>
+              <w:spacing w:after="0" w:line="240" w:lineRule="auto"/>
+              <w:rPr>
+                <w:rFonts w:ascii="Times New Roman" w:eastAsia="Times New Roman" w:hAnsi="Times New Roman" w:cs="Times New Roman"/>
+                <w:sz w:val="24"/>
+                <w:szCs w:val="24"/>
+              </w:rPr>
+            </w:pPr>
           </w:p>
           <w:p>
             <w:pPr>
@@ -1956,7 +2201,7 @@
         </w:tc>
         <w:tc>
           <w:tcPr>
-            <w:tcW w:w="0" w:type="auto"/>
+            <w:tcW w:w="1993" w:type="dxa"/>
             <w:tcBorders>
               <w:top w:val="single" w:sz="8" w:space="0" w:color="000000"/>
               <w:left w:val="single" w:sz="8" w:space="0" w:color="000000"/>
@@ -1985,7 +2230,14 @@
                 <w:rFonts w:ascii="Cambria" w:eastAsia="Times New Roman" w:hAnsi="Cambria" w:cs="Times New Roman"/>
                 <w:color w:val="000000"/>
               </w:rPr>
-              <w:t>The file is compressed into a new file with a</w:t>
+              <w:t xml:space="preserve">The file is compressed into a new file with </w:t>
+            </w:r>
+            <w:r>
+              <w:rPr>
+                <w:rFonts w:ascii="Cambria" w:eastAsia="Times New Roman" w:hAnsi="Cambria" w:cs="Times New Roman"/>
+                <w:color w:val="000000"/>
+              </w:rPr>
+              <w:t>the path</w:t>
             </w:r>
             <w:r>
               <w:rPr>
@@ -1994,14 +2246,32 @@
                 <w:sz w:val="20"/>
                 <w:szCs w:val="20"/>
               </w:rPr>
-              <w:t xml:space="preserve"> .316</w:t>
-            </w:r>
-            <w:r>
-              <w:rPr>
-                <w:rFonts w:ascii="Cambria" w:eastAsia="Times New Roman" w:hAnsi="Cambria" w:cs="Times New Roman"/>
-                <w:color w:val="000000"/>
-              </w:rPr>
-              <w:t xml:space="preserve"> extension containing:</w:t>
+              <w:t xml:space="preserve"> </w:t>
+            </w:r>
+            <w:r>
+              <w:rPr>
+                <w:rFonts w:ascii="Courier New" w:eastAsia="Times New Roman" w:hAnsi="Courier New" w:cs="Courier New"/>
+                <w:color w:val="000000"/>
+                <w:sz w:val="20"/>
+                <w:szCs w:val="20"/>
+              </w:rPr>
+              <w:t>validOneWord.</w:t>
+            </w:r>
+            <w:r>
+              <w:rPr>
+                <w:rFonts w:ascii="Courier New" w:eastAsia="Times New Roman" w:hAnsi="Courier New" w:cs="Courier New"/>
+                <w:color w:val="000000"/>
+                <w:sz w:val="20"/>
+                <w:szCs w:val="20"/>
+              </w:rPr>
+              <w:t>316</w:t>
+            </w:r>
+            <w:r>
+              <w:rPr>
+                <w:rFonts w:ascii="Cambria" w:eastAsia="Times New Roman" w:hAnsi="Cambria" w:cs="Times New Roman"/>
+                <w:color w:val="000000"/>
+              </w:rPr>
+              <w:t xml:space="preserve"> containing:</w:t>
             </w:r>
           </w:p>
           <w:p>
@@ -2044,7 +2314,7 @@
         </w:tc>
         <w:tc>
           <w:tcPr>
-            <w:tcW w:w="0" w:type="auto"/>
+            <w:tcW w:w="1993" w:type="dxa"/>
             <w:tcBorders>
               <w:top w:val="single" w:sz="8" w:space="0" w:color="000000"/>
               <w:left w:val="single" w:sz="8" w:space="0" w:color="000000"/>
@@ -2073,7 +2343,14 @@
                 <w:rFonts w:ascii="Cambria" w:eastAsia="Times New Roman" w:hAnsi="Cambria" w:cs="Times New Roman"/>
                 <w:color w:val="000000"/>
               </w:rPr>
-              <w:t>The file is compressed into a new file with a</w:t>
+              <w:t xml:space="preserve">The file is compressed into a new file with </w:t>
+            </w:r>
+            <w:r>
+              <w:rPr>
+                <w:rFonts w:ascii="Cambria" w:eastAsia="Times New Roman" w:hAnsi="Cambria" w:cs="Times New Roman"/>
+                <w:color w:val="000000"/>
+              </w:rPr>
+              <w:t>the path</w:t>
             </w:r>
             <w:r>
               <w:rPr>
@@ -2082,14 +2359,32 @@
                 <w:sz w:val="20"/>
                 <w:szCs w:val="20"/>
               </w:rPr>
-              <w:t xml:space="preserve"> .316</w:t>
-            </w:r>
-            <w:r>
-              <w:rPr>
-                <w:rFonts w:ascii="Cambria" w:eastAsia="Times New Roman" w:hAnsi="Cambria" w:cs="Times New Roman"/>
-                <w:color w:val="000000"/>
-              </w:rPr>
-              <w:t xml:space="preserve"> extension containing:</w:t>
+              <w:t xml:space="preserve"> </w:t>
+            </w:r>
+            <w:r>
+              <w:rPr>
+                <w:rFonts w:ascii="Courier New" w:eastAsia="Times New Roman" w:hAnsi="Courier New" w:cs="Courier New"/>
+                <w:color w:val="000000"/>
+                <w:sz w:val="20"/>
+                <w:szCs w:val="20"/>
+              </w:rPr>
+              <w:t>validOneWord.</w:t>
+            </w:r>
+            <w:r>
+              <w:rPr>
+                <w:rFonts w:ascii="Courier New" w:eastAsia="Times New Roman" w:hAnsi="Courier New" w:cs="Courier New"/>
+                <w:color w:val="000000"/>
+                <w:sz w:val="20"/>
+                <w:szCs w:val="20"/>
+              </w:rPr>
+              <w:t>316</w:t>
+            </w:r>
+            <w:r>
+              <w:rPr>
+                <w:rFonts w:ascii="Cambria" w:eastAsia="Times New Roman" w:hAnsi="Cambria" w:cs="Times New Roman"/>
+                <w:color w:val="000000"/>
+              </w:rPr>
+              <w:t xml:space="preserve"> containing:</w:t>
             </w:r>
           </w:p>
           <w:p>
@@ -2134,10 +2429,11 @@
       <w:tr>
         <w:trPr>
           <w:gridAfter w:val="1"/>
+          <w:wAfter w:w="34" w:type="dxa"/>
         </w:trPr>
         <w:tc>
           <w:tcPr>
-            <w:tcW w:w="3574" w:type="dxa"/>
+            <w:tcW w:w="2150" w:type="dxa"/>
             <w:tcBorders>
               <w:top w:val="single" w:sz="8" w:space="0" w:color="000000"/>
               <w:left w:val="single" w:sz="8" w:space="0" w:color="000000"/>
@@ -2161,6 +2457,7 @@
                 <w:szCs w:val="24"/>
               </w:rPr>
             </w:pPr>
+            <w:proofErr w:type="spellStart"/>
             <w:r>
               <w:rPr>
                 <w:rFonts w:ascii="Cambria" w:eastAsia="Times New Roman" w:hAnsi="Cambria" w:cs="Times New Roman"/>
@@ -2170,6 +2467,7 @@
               </w:rPr>
               <w:t>testCompressWithPunctuation</w:t>
             </w:r>
+            <w:proofErr w:type="spellEnd"/>
           </w:p>
           <w:p>
             <w:pPr>
@@ -2213,7 +2511,7 @@
         </w:tc>
         <w:tc>
           <w:tcPr>
-            <w:tcW w:w="3465" w:type="dxa"/>
+            <w:tcW w:w="3170" w:type="dxa"/>
             <w:tcBorders>
               <w:top w:val="single" w:sz="8" w:space="0" w:color="000000"/>
               <w:left w:val="single" w:sz="8" w:space="0" w:color="000000"/>
@@ -2261,12 +2559,21 @@
                 <w:color w:val="000000"/>
               </w:rPr>
             </w:pPr>
-            <w:r>
-              <w:rPr>
-                <w:rFonts w:ascii="Cambria" w:eastAsia="Times New Roman" w:hAnsi="Cambria" w:cs="Times New Roman"/>
-                <w:color w:val="000000"/>
-              </w:rPr>
-              <w:t>CompressionManager is running</w:t>
+            <w:proofErr w:type="spellStart"/>
+            <w:r>
+              <w:rPr>
+                <w:rFonts w:ascii="Cambria" w:eastAsia="Times New Roman" w:hAnsi="Cambria" w:cs="Times New Roman"/>
+                <w:color w:val="000000"/>
+              </w:rPr>
+              <w:t>CompressionManager</w:t>
+            </w:r>
+            <w:proofErr w:type="spellEnd"/>
+            <w:r>
+              <w:rPr>
+                <w:rFonts w:ascii="Cambria" w:eastAsia="Times New Roman" w:hAnsi="Cambria" w:cs="Times New Roman"/>
+                <w:color w:val="000000"/>
+              </w:rPr>
+              <w:t xml:space="preserve"> is running</w:t>
             </w:r>
           </w:p>
           <w:p>
@@ -2444,30 +2751,31 @@
             <w:pPr>
               <w:spacing w:after="0" w:line="240" w:lineRule="auto"/>
               <w:rPr>
-                <w:rFonts w:ascii="Times New Roman" w:eastAsia="Times New Roman" w:hAnsi="Times New Roman" w:cs="Times New Roman"/>
-                <w:sz w:val="24"/>
-                <w:szCs w:val="24"/>
-              </w:rPr>
-            </w:pPr>
-          </w:p>
-          <w:p>
-            <w:pPr>
-              <w:spacing w:after="0" w:line="240" w:lineRule="auto"/>
-              <w:rPr>
-                <w:rFonts w:ascii="Times New Roman" w:eastAsia="Times New Roman" w:hAnsi="Times New Roman" w:cs="Times New Roman"/>
-                <w:sz w:val="24"/>
-                <w:szCs w:val="24"/>
-              </w:rPr>
-            </w:pPr>
-            <w:r>
-              <w:rPr>
                 <w:rFonts w:ascii="Cambria" w:eastAsia="Times New Roman" w:hAnsi="Cambria" w:cs="Times New Roman"/>
                 <w:i/>
                 <w:iCs/>
                 <w:color w:val="000000"/>
               </w:rPr>
+            </w:pPr>
+            <w:r>
+              <w:rPr>
+                <w:rFonts w:ascii="Cambria" w:eastAsia="Times New Roman" w:hAnsi="Cambria" w:cs="Times New Roman"/>
+                <w:i/>
+                <w:iCs/>
+                <w:color w:val="000000"/>
+              </w:rPr>
               <w:t>Check results</w:t>
             </w:r>
+          </w:p>
+          <w:p>
+            <w:pPr>
+              <w:spacing w:after="0" w:line="240" w:lineRule="auto"/>
+              <w:rPr>
+                <w:rFonts w:ascii="Times New Roman" w:eastAsia="Times New Roman" w:hAnsi="Times New Roman" w:cs="Times New Roman"/>
+                <w:sz w:val="24"/>
+                <w:szCs w:val="24"/>
+              </w:rPr>
+            </w:pPr>
           </w:p>
           <w:p>
             <w:pPr>
@@ -2482,7 +2790,7 @@
         </w:tc>
         <w:tc>
           <w:tcPr>
-            <w:tcW w:w="0" w:type="auto"/>
+            <w:tcW w:w="1993" w:type="dxa"/>
             <w:tcBorders>
               <w:top w:val="single" w:sz="8" w:space="0" w:color="000000"/>
               <w:left w:val="single" w:sz="8" w:space="0" w:color="000000"/>
@@ -2511,7 +2819,14 @@
                 <w:rFonts w:ascii="Cambria" w:eastAsia="Times New Roman" w:hAnsi="Cambria" w:cs="Times New Roman"/>
                 <w:color w:val="000000"/>
               </w:rPr>
-              <w:t>The file is compressed into a new file with a</w:t>
+              <w:t xml:space="preserve">The file is compressed into a new file with </w:t>
+            </w:r>
+            <w:r>
+              <w:rPr>
+                <w:rFonts w:ascii="Cambria" w:eastAsia="Times New Roman" w:hAnsi="Cambria" w:cs="Times New Roman"/>
+                <w:color w:val="000000"/>
+              </w:rPr>
+              <w:t>the path</w:t>
             </w:r>
             <w:r>
               <w:rPr>
@@ -2520,14 +2835,32 @@
                 <w:sz w:val="20"/>
                 <w:szCs w:val="20"/>
               </w:rPr>
-              <w:t xml:space="preserve"> .316</w:t>
-            </w:r>
-            <w:r>
-              <w:rPr>
-                <w:rFonts w:ascii="Cambria" w:eastAsia="Times New Roman" w:hAnsi="Cambria" w:cs="Times New Roman"/>
-                <w:color w:val="000000"/>
-              </w:rPr>
-              <w:t xml:space="preserve"> extension containing:</w:t>
+              <w:t xml:space="preserve"> </w:t>
+            </w:r>
+            <w:r>
+              <w:rPr>
+                <w:rFonts w:ascii="Courier New" w:eastAsia="Times New Roman" w:hAnsi="Courier New" w:cs="Courier New"/>
+                <w:color w:val="000000"/>
+                <w:sz w:val="20"/>
+                <w:szCs w:val="20"/>
+              </w:rPr>
+              <w:t>validPunctuation.</w:t>
+            </w:r>
+            <w:r>
+              <w:rPr>
+                <w:rFonts w:ascii="Courier New" w:eastAsia="Times New Roman" w:hAnsi="Courier New" w:cs="Courier New"/>
+                <w:color w:val="000000"/>
+                <w:sz w:val="20"/>
+                <w:szCs w:val="20"/>
+              </w:rPr>
+              <w:t>316</w:t>
+            </w:r>
+            <w:r>
+              <w:rPr>
+                <w:rFonts w:ascii="Cambria" w:eastAsia="Times New Roman" w:hAnsi="Cambria" w:cs="Times New Roman"/>
+                <w:color w:val="000000"/>
+              </w:rPr>
+              <w:t xml:space="preserve"> containing:</w:t>
             </w:r>
           </w:p>
           <w:p>
@@ -2556,6 +2889,8 @@
               </w:rPr>
               <w:t>0</w:t>
             </w:r>
+            <w:bookmarkStart w:id="0" w:name="_GoBack"/>
+            <w:bookmarkEnd w:id="0"/>
           </w:p>
           <w:p>
             <w:pPr>
@@ -2579,7 +2914,7 @@
         </w:tc>
         <w:tc>
           <w:tcPr>
-            <w:tcW w:w="0" w:type="auto"/>
+            <w:tcW w:w="1993" w:type="dxa"/>
             <w:tcBorders>
               <w:top w:val="single" w:sz="8" w:space="0" w:color="000000"/>
               <w:left w:val="single" w:sz="8" w:space="0" w:color="000000"/>
@@ -2608,7 +2943,14 @@
                 <w:rFonts w:ascii="Cambria" w:eastAsia="Times New Roman" w:hAnsi="Cambria" w:cs="Times New Roman"/>
                 <w:color w:val="000000"/>
               </w:rPr>
-              <w:t>The file is compressed into a new file with a</w:t>
+              <w:t xml:space="preserve">The file is compressed into a new file with </w:t>
+            </w:r>
+            <w:r>
+              <w:rPr>
+                <w:rFonts w:ascii="Cambria" w:eastAsia="Times New Roman" w:hAnsi="Cambria" w:cs="Times New Roman"/>
+                <w:color w:val="000000"/>
+              </w:rPr>
+              <w:t>the path</w:t>
             </w:r>
             <w:r>
               <w:rPr>
@@ -2617,14 +2959,32 @@
                 <w:sz w:val="20"/>
                 <w:szCs w:val="20"/>
               </w:rPr>
-              <w:t xml:space="preserve"> .316</w:t>
-            </w:r>
-            <w:r>
-              <w:rPr>
-                <w:rFonts w:ascii="Cambria" w:eastAsia="Times New Roman" w:hAnsi="Cambria" w:cs="Times New Roman"/>
-                <w:color w:val="000000"/>
-              </w:rPr>
-              <w:t xml:space="preserve"> extension containing:</w:t>
+              <w:t xml:space="preserve"> </w:t>
+            </w:r>
+            <w:r>
+              <w:rPr>
+                <w:rFonts w:ascii="Courier New" w:eastAsia="Times New Roman" w:hAnsi="Courier New" w:cs="Courier New"/>
+                <w:color w:val="000000"/>
+                <w:sz w:val="20"/>
+                <w:szCs w:val="20"/>
+              </w:rPr>
+              <w:t>validPunctuation.</w:t>
+            </w:r>
+            <w:r>
+              <w:rPr>
+                <w:rFonts w:ascii="Courier New" w:eastAsia="Times New Roman" w:hAnsi="Courier New" w:cs="Courier New"/>
+                <w:color w:val="000000"/>
+                <w:sz w:val="20"/>
+                <w:szCs w:val="20"/>
+              </w:rPr>
+              <w:t>316</w:t>
+            </w:r>
+            <w:r>
+              <w:rPr>
+                <w:rFonts w:ascii="Cambria" w:eastAsia="Times New Roman" w:hAnsi="Cambria" w:cs="Times New Roman"/>
+                <w:color w:val="000000"/>
+              </w:rPr>
+              <w:t xml:space="preserve"> containing:</w:t>
             </w:r>
           </w:p>
           <w:p>
@@ -2678,10 +3038,11 @@
       <w:tr>
         <w:trPr>
           <w:gridAfter w:val="1"/>
+          <w:wAfter w:w="34" w:type="dxa"/>
         </w:trPr>
         <w:tc>
           <w:tcPr>
-            <w:tcW w:w="3574" w:type="dxa"/>
+            <w:tcW w:w="2150" w:type="dxa"/>
             <w:tcBorders>
               <w:top w:val="single" w:sz="8" w:space="0" w:color="000000"/>
               <w:left w:val="single" w:sz="8" w:space="0" w:color="000000"/>
@@ -2705,6 +3066,7 @@
                 <w:szCs w:val="24"/>
               </w:rPr>
             </w:pPr>
+            <w:proofErr w:type="spellStart"/>
             <w:r>
               <w:rPr>
                 <w:rFonts w:ascii="Cambria" w:eastAsia="Times New Roman" w:hAnsi="Cambria" w:cs="Times New Roman"/>
@@ -2714,6 +3076,7 @@
               </w:rPr>
               <w:t>testDecompressWithPunctuation</w:t>
             </w:r>
+            <w:proofErr w:type="spellEnd"/>
           </w:p>
           <w:p>
             <w:pPr>
@@ -2741,7 +3104,6 @@
                 <w:bCs/>
                 <w:color w:val="000000"/>
               </w:rPr>
-              <w:lastRenderedPageBreak/>
               <w:t>(DT - Testing valid decompression with different input)</w:t>
             </w:r>
           </w:p>
@@ -2758,7 +3120,7 @@
         </w:tc>
         <w:tc>
           <w:tcPr>
-            <w:tcW w:w="3465" w:type="dxa"/>
+            <w:tcW w:w="3170" w:type="dxa"/>
             <w:tcBorders>
               <w:top w:val="single" w:sz="8" w:space="0" w:color="000000"/>
               <w:left w:val="single" w:sz="8" w:space="0" w:color="000000"/>
@@ -2807,13 +3169,22 @@
                 <w:color w:val="000000"/>
               </w:rPr>
             </w:pPr>
+            <w:proofErr w:type="spellStart"/>
             <w:r>
               <w:rPr>
                 <w:rFonts w:ascii="Cambria" w:eastAsia="Times New Roman" w:hAnsi="Cambria" w:cs="Times New Roman"/>
                 <w:color w:val="000000"/>
               </w:rPr>
               <w:lastRenderedPageBreak/>
-              <w:t>CompressionManager is running</w:t>
+              <w:t>CompressionManager</w:t>
+            </w:r>
+            <w:proofErr w:type="spellEnd"/>
+            <w:r>
+              <w:rPr>
+                <w:rFonts w:ascii="Cambria" w:eastAsia="Times New Roman" w:hAnsi="Cambria" w:cs="Times New Roman"/>
+                <w:color w:val="000000"/>
+              </w:rPr>
+              <w:t xml:space="preserve"> is running</w:t>
             </w:r>
           </w:p>
           <w:p>
@@ -2830,12 +3201,21 @@
                 <w:color w:val="000000"/>
               </w:rPr>
             </w:pPr>
-            <w:r>
-              <w:rPr>
-                <w:rFonts w:ascii="Cambria" w:eastAsia="Times New Roman" w:hAnsi="Cambria" w:cs="Times New Roman"/>
-                <w:color w:val="000000"/>
-              </w:rPr>
-              <w:t>testCompressWithPunctuation passed successfully</w:t>
+            <w:proofErr w:type="spellStart"/>
+            <w:r>
+              <w:rPr>
+                <w:rFonts w:ascii="Cambria" w:eastAsia="Times New Roman" w:hAnsi="Cambria" w:cs="Times New Roman"/>
+                <w:color w:val="000000"/>
+              </w:rPr>
+              <w:t>testCompressWithPunctuation</w:t>
+            </w:r>
+            <w:proofErr w:type="spellEnd"/>
+            <w:r>
+              <w:rPr>
+                <w:rFonts w:ascii="Cambria" w:eastAsia="Times New Roman" w:hAnsi="Cambria" w:cs="Times New Roman"/>
+                <w:color w:val="000000"/>
+              </w:rPr>
+              <w:t xml:space="preserve"> passed successfully</w:t>
             </w:r>
           </w:p>
           <w:p>
@@ -2892,8 +3272,6 @@
               </w:rPr>
               <w:t>output</w:t>
             </w:r>
-            <w:bookmarkStart w:id="0" w:name="_GoBack"/>
-            <w:bookmarkEnd w:id="0"/>
             <w:r>
               <w:rPr>
                 <w:rFonts w:ascii="Cambria" w:eastAsia="Times New Roman" w:hAnsi="Cambria" w:cs="Times New Roman"/>
@@ -2942,7 +3320,7 @@
                 <w:bCs/>
                 <w:color w:val="000000"/>
               </w:rPr>
-              <w:t>d</w:t>
+              <w:t>c</w:t>
             </w:r>
             <w:r>
               <w:rPr>
@@ -3002,30 +3380,31 @@
             <w:pPr>
               <w:spacing w:after="0" w:line="240" w:lineRule="auto"/>
               <w:rPr>
-                <w:rFonts w:ascii="Times New Roman" w:eastAsia="Times New Roman" w:hAnsi="Times New Roman" w:cs="Times New Roman"/>
-                <w:sz w:val="24"/>
-                <w:szCs w:val="24"/>
-              </w:rPr>
-            </w:pPr>
-          </w:p>
-          <w:p>
-            <w:pPr>
-              <w:spacing w:after="0" w:line="240" w:lineRule="auto"/>
-              <w:rPr>
-                <w:rFonts w:ascii="Times New Roman" w:eastAsia="Times New Roman" w:hAnsi="Times New Roman" w:cs="Times New Roman"/>
-                <w:sz w:val="24"/>
-                <w:szCs w:val="24"/>
-              </w:rPr>
-            </w:pPr>
-            <w:r>
-              <w:rPr>
                 <w:rFonts w:ascii="Cambria" w:eastAsia="Times New Roman" w:hAnsi="Cambria" w:cs="Times New Roman"/>
                 <w:i/>
                 <w:iCs/>
                 <w:color w:val="000000"/>
               </w:rPr>
+            </w:pPr>
+            <w:r>
+              <w:rPr>
+                <w:rFonts w:ascii="Cambria" w:eastAsia="Times New Roman" w:hAnsi="Cambria" w:cs="Times New Roman"/>
+                <w:i/>
+                <w:iCs/>
+                <w:color w:val="000000"/>
+              </w:rPr>
               <w:t>Check results</w:t>
             </w:r>
+          </w:p>
+          <w:p>
+            <w:pPr>
+              <w:spacing w:after="0" w:line="240" w:lineRule="auto"/>
+              <w:rPr>
+                <w:rFonts w:ascii="Times New Roman" w:eastAsia="Times New Roman" w:hAnsi="Times New Roman" w:cs="Times New Roman"/>
+                <w:sz w:val="24"/>
+                <w:szCs w:val="24"/>
+              </w:rPr>
+            </w:pPr>
           </w:p>
           <w:p>
             <w:pPr>
@@ -3040,7 +3419,7 @@
         </w:tc>
         <w:tc>
           <w:tcPr>
-            <w:tcW w:w="0" w:type="auto"/>
+            <w:tcW w:w="1993" w:type="dxa"/>
             <w:tcBorders>
               <w:top w:val="single" w:sz="8" w:space="0" w:color="000000"/>
               <w:left w:val="single" w:sz="8" w:space="0" w:color="000000"/>
@@ -3078,7 +3457,14 @@
                 <w:color w:val="000000"/>
               </w:rPr>
               <w:lastRenderedPageBreak/>
-              <w:t>into a new file with a</w:t>
+              <w:t xml:space="preserve">into a new file with </w:t>
+            </w:r>
+            <w:r>
+              <w:rPr>
+                <w:rFonts w:ascii="Cambria" w:eastAsia="Times New Roman" w:hAnsi="Cambria" w:cs="Times New Roman"/>
+                <w:color w:val="000000"/>
+              </w:rPr>
+              <w:t>the path</w:t>
             </w:r>
             <w:r>
               <w:rPr>
@@ -3087,14 +3473,32 @@
                 <w:sz w:val="20"/>
                 <w:szCs w:val="20"/>
               </w:rPr>
-              <w:t xml:space="preserve"> .txt</w:t>
-            </w:r>
-            <w:r>
-              <w:rPr>
-                <w:rFonts w:ascii="Cambria" w:eastAsia="Times New Roman" w:hAnsi="Cambria" w:cs="Times New Roman"/>
-                <w:color w:val="000000"/>
-              </w:rPr>
-              <w:t xml:space="preserve"> extension containing:</w:t>
+              <w:t xml:space="preserve"> </w:t>
+            </w:r>
+            <w:r>
+              <w:rPr>
+                <w:rFonts w:ascii="Courier New" w:eastAsia="Times New Roman" w:hAnsi="Courier New" w:cs="Courier New"/>
+                <w:color w:val="000000"/>
+                <w:sz w:val="20"/>
+                <w:szCs w:val="20"/>
+              </w:rPr>
+              <w:t>validPunctuation.</w:t>
+            </w:r>
+            <w:r>
+              <w:rPr>
+                <w:rFonts w:ascii="Courier New" w:eastAsia="Times New Roman" w:hAnsi="Courier New" w:cs="Courier New"/>
+                <w:color w:val="000000"/>
+                <w:sz w:val="20"/>
+                <w:szCs w:val="20"/>
+              </w:rPr>
+              <w:t>txt</w:t>
+            </w:r>
+            <w:r>
+              <w:rPr>
+                <w:rFonts w:ascii="Cambria" w:eastAsia="Times New Roman" w:hAnsi="Cambria" w:cs="Times New Roman"/>
+                <w:color w:val="000000"/>
+              </w:rPr>
+              <w:t xml:space="preserve"> containing:</w:t>
             </w:r>
           </w:p>
           <w:p>
@@ -3129,7 +3533,7 @@
         </w:tc>
         <w:tc>
           <w:tcPr>
-            <w:tcW w:w="0" w:type="auto"/>
+            <w:tcW w:w="1993" w:type="dxa"/>
             <w:tcBorders>
               <w:top w:val="single" w:sz="8" w:space="0" w:color="000000"/>
               <w:left w:val="single" w:sz="8" w:space="0" w:color="000000"/>
@@ -3167,7 +3571,14 @@
                 <w:color w:val="000000"/>
               </w:rPr>
               <w:lastRenderedPageBreak/>
-              <w:t>into a new file with a</w:t>
+              <w:t xml:space="preserve">into a new file with </w:t>
+            </w:r>
+            <w:r>
+              <w:rPr>
+                <w:rFonts w:ascii="Cambria" w:eastAsia="Times New Roman" w:hAnsi="Cambria" w:cs="Times New Roman"/>
+                <w:color w:val="000000"/>
+              </w:rPr>
+              <w:t>the path</w:t>
             </w:r>
             <w:r>
               <w:rPr>
@@ -3176,14 +3587,32 @@
                 <w:sz w:val="20"/>
                 <w:szCs w:val="20"/>
               </w:rPr>
-              <w:t xml:space="preserve"> .txt</w:t>
-            </w:r>
-            <w:r>
-              <w:rPr>
-                <w:rFonts w:ascii="Cambria" w:eastAsia="Times New Roman" w:hAnsi="Cambria" w:cs="Times New Roman"/>
-                <w:color w:val="000000"/>
-              </w:rPr>
-              <w:t xml:space="preserve"> extension containing:</w:t>
+              <w:t xml:space="preserve"> </w:t>
+            </w:r>
+            <w:r>
+              <w:rPr>
+                <w:rFonts w:ascii="Courier New" w:eastAsia="Times New Roman" w:hAnsi="Courier New" w:cs="Courier New"/>
+                <w:color w:val="000000"/>
+                <w:sz w:val="20"/>
+                <w:szCs w:val="20"/>
+              </w:rPr>
+              <w:t>validPunctuation.</w:t>
+            </w:r>
+            <w:r>
+              <w:rPr>
+                <w:rFonts w:ascii="Courier New" w:eastAsia="Times New Roman" w:hAnsi="Courier New" w:cs="Courier New"/>
+                <w:color w:val="000000"/>
+                <w:sz w:val="20"/>
+                <w:szCs w:val="20"/>
+              </w:rPr>
+              <w:t>txt</w:t>
+            </w:r>
+            <w:r>
+              <w:rPr>
+                <w:rFonts w:ascii="Cambria" w:eastAsia="Times New Roman" w:hAnsi="Cambria" w:cs="Times New Roman"/>
+                <w:color w:val="000000"/>
+              </w:rPr>
+              <w:t xml:space="preserve"> containing:</w:t>
             </w:r>
           </w:p>
           <w:p>
@@ -3220,10 +3649,11 @@
       <w:tr>
         <w:trPr>
           <w:gridAfter w:val="1"/>
+          <w:wAfter w:w="34" w:type="dxa"/>
         </w:trPr>
         <w:tc>
           <w:tcPr>
-            <w:tcW w:w="3574" w:type="dxa"/>
+            <w:tcW w:w="2150" w:type="dxa"/>
             <w:tcBorders>
               <w:top w:val="single" w:sz="8" w:space="0" w:color="000000"/>
               <w:left w:val="single" w:sz="8" w:space="0" w:color="000000"/>
@@ -3247,6 +3677,7 @@
                 <w:szCs w:val="24"/>
               </w:rPr>
             </w:pPr>
+            <w:proofErr w:type="spellStart"/>
             <w:r>
               <w:rPr>
                 <w:rFonts w:ascii="Cambria" w:eastAsia="Times New Roman" w:hAnsi="Cambria" w:cs="Times New Roman"/>
@@ -3257,6 +3688,7 @@
               <w:lastRenderedPageBreak/>
               <w:t>testGetMostFrequentWords</w:t>
             </w:r>
+            <w:proofErr w:type="spellEnd"/>
           </w:p>
           <w:p>
             <w:pPr>
@@ -3300,7 +3732,7 @@
         </w:tc>
         <w:tc>
           <w:tcPr>
-            <w:tcW w:w="3465" w:type="dxa"/>
+            <w:tcW w:w="3170" w:type="dxa"/>
             <w:tcBorders>
               <w:top w:val="single" w:sz="8" w:space="0" w:color="000000"/>
               <w:left w:val="single" w:sz="8" w:space="0" w:color="000000"/>
@@ -3348,12 +3780,21 @@
                 <w:color w:val="000000"/>
               </w:rPr>
             </w:pPr>
-            <w:r>
-              <w:rPr>
-                <w:rFonts w:ascii="Cambria" w:eastAsia="Times New Roman" w:hAnsi="Cambria" w:cs="Times New Roman"/>
-                <w:color w:val="000000"/>
-              </w:rPr>
-              <w:t>CompressionManager is running</w:t>
+            <w:proofErr w:type="spellStart"/>
+            <w:r>
+              <w:rPr>
+                <w:rFonts w:ascii="Cambria" w:eastAsia="Times New Roman" w:hAnsi="Cambria" w:cs="Times New Roman"/>
+                <w:color w:val="000000"/>
+              </w:rPr>
+              <w:t>CompressionManager</w:t>
+            </w:r>
+            <w:proofErr w:type="spellEnd"/>
+            <w:r>
+              <w:rPr>
+                <w:rFonts w:ascii="Cambria" w:eastAsia="Times New Roman" w:hAnsi="Cambria" w:cs="Times New Roman"/>
+                <w:color w:val="000000"/>
+              </w:rPr>
+              <w:t xml:space="preserve"> is running</w:t>
             </w:r>
           </w:p>
           <w:p>
@@ -3370,12 +3811,21 @@
                 <w:color w:val="000000"/>
               </w:rPr>
             </w:pPr>
-            <w:r>
-              <w:rPr>
-                <w:rFonts w:ascii="Cambria" w:eastAsia="Times New Roman" w:hAnsi="Cambria" w:cs="Times New Roman"/>
-                <w:color w:val="000000"/>
-              </w:rPr>
-              <w:t>testCompressWithPunctuation passed successfully</w:t>
+            <w:proofErr w:type="spellStart"/>
+            <w:r>
+              <w:rPr>
+                <w:rFonts w:ascii="Cambria" w:eastAsia="Times New Roman" w:hAnsi="Cambria" w:cs="Times New Roman"/>
+                <w:color w:val="000000"/>
+              </w:rPr>
+              <w:t>testCompressWithPunctuation</w:t>
+            </w:r>
+            <w:proofErr w:type="spellEnd"/>
+            <w:r>
+              <w:rPr>
+                <w:rFonts w:ascii="Cambria" w:eastAsia="Times New Roman" w:hAnsi="Cambria" w:cs="Times New Roman"/>
+                <w:color w:val="000000"/>
+              </w:rPr>
+              <w:t xml:space="preserve"> passed successfully</w:t>
             </w:r>
           </w:p>
           <w:p>
@@ -3529,20 +3979,31 @@
             <w:pPr>
               <w:spacing w:after="0" w:line="240" w:lineRule="auto"/>
               <w:rPr>
-                <w:rFonts w:ascii="Times New Roman" w:eastAsia="Times New Roman" w:hAnsi="Times New Roman" w:cs="Times New Roman"/>
-                <w:sz w:val="24"/>
-                <w:szCs w:val="24"/>
-              </w:rPr>
-            </w:pPr>
-            <w:r>
-              <w:rPr>
                 <w:rFonts w:ascii="Cambria" w:eastAsia="Times New Roman" w:hAnsi="Cambria" w:cs="Times New Roman"/>
                 <w:i/>
                 <w:iCs/>
                 <w:color w:val="000000"/>
               </w:rPr>
+            </w:pPr>
+            <w:r>
+              <w:rPr>
+                <w:rFonts w:ascii="Cambria" w:eastAsia="Times New Roman" w:hAnsi="Cambria" w:cs="Times New Roman"/>
+                <w:i/>
+                <w:iCs/>
+                <w:color w:val="000000"/>
+              </w:rPr>
               <w:t>Check results</w:t>
             </w:r>
+          </w:p>
+          <w:p>
+            <w:pPr>
+              <w:spacing w:after="0" w:line="240" w:lineRule="auto"/>
+              <w:rPr>
+                <w:rFonts w:ascii="Times New Roman" w:eastAsia="Times New Roman" w:hAnsi="Times New Roman" w:cs="Times New Roman"/>
+                <w:sz w:val="24"/>
+                <w:szCs w:val="24"/>
+              </w:rPr>
+            </w:pPr>
           </w:p>
           <w:p>
             <w:pPr>
@@ -3557,7 +4018,7 @@
         </w:tc>
         <w:tc>
           <w:tcPr>
-            <w:tcW w:w="0" w:type="auto"/>
+            <w:tcW w:w="1993" w:type="dxa"/>
             <w:tcBorders>
               <w:top w:val="single" w:sz="8" w:space="0" w:color="000000"/>
               <w:left w:val="single" w:sz="8" w:space="0" w:color="000000"/>
@@ -3586,7 +4047,7 @@
                 <w:rFonts w:ascii="Cambria" w:eastAsia="Times New Roman" w:hAnsi="Cambria" w:cs="Times New Roman"/>
                 <w:color w:val="000000"/>
               </w:rPr>
-              <w:t>Words report is</w:t>
+              <w:t>Word report is</w:t>
             </w:r>
             <w:r>
               <w:rPr>
@@ -3723,7 +4184,7 @@
         </w:tc>
         <w:tc>
           <w:tcPr>
-            <w:tcW w:w="0" w:type="auto"/>
+            <w:tcW w:w="1993" w:type="dxa"/>
             <w:tcBorders>
               <w:top w:val="single" w:sz="8" w:space="0" w:color="000000"/>
               <w:left w:val="single" w:sz="8" w:space="0" w:color="000000"/>
@@ -3752,7 +4213,7 @@
                 <w:rFonts w:ascii="Cambria" w:eastAsia="Times New Roman" w:hAnsi="Cambria" w:cs="Times New Roman"/>
                 <w:color w:val="000000"/>
               </w:rPr>
-              <w:t>Words report is</w:t>
+              <w:t>Word report is</w:t>
             </w:r>
             <w:r>
               <w:rPr>
@@ -3884,6 +4345,12 @@
     </w:tbl>
     <w:p/>
     <w:sectPr>
+      <w:headerReference w:type="even" r:id="rId7"/>
+      <w:headerReference w:type="default" r:id="rId8"/>
+      <w:footerReference w:type="even" r:id="rId9"/>
+      <w:footerReference w:type="default" r:id="rId10"/>
+      <w:headerReference w:type="first" r:id="rId11"/>
+      <w:footerReference w:type="first" r:id="rId12"/>
       <w:pgSz w:w="12240" w:h="15840"/>
       <w:pgMar w:top="1440" w:right="1440" w:bottom="1440" w:left="1440" w:header="720" w:footer="720" w:gutter="0"/>
       <w:cols w:space="720"/>
@@ -3891,6 +4358,116 @@
     </w:sectPr>
   </w:body>
 </w:document>
+</file>
+
+<file path=word/endnotes.xml><?xml version="1.0" encoding="utf-8"?>
+<w:endnotes xmlns:wpc="http://schemas.microsoft.com/office/word/2010/wordprocessingCanvas" xmlns:cx="http://schemas.microsoft.com/office/drawing/2014/chartex" xmlns:cx1="http://schemas.microsoft.com/office/drawing/2015/9/8/chartex" xmlns:cx2="http://schemas.microsoft.com/office/drawing/2015/10/21/chartex" xmlns:cx3="http://schemas.microsoft.com/office/drawing/2016/5/9/chartex" xmlns:cx4="http://schemas.microsoft.com/office/drawing/2016/5/10/chartex" xmlns:cx5="http://schemas.microsoft.com/office/drawing/2016/5/11/chartex" xmlns:cx6="http://schemas.microsoft.com/office/drawing/2016/5/12/chartex" xmlns:cx7="http://schemas.microsoft.com/office/drawing/2016/5/13/chartex" xmlns:cx8="http://schemas.microsoft.com/office/drawing/2016/5/14/chartex" xmlns:mc="http://schemas.openxmlformats.org/markup-compatibility/2006" xmlns:aink="http://schemas.microsoft.com/office/drawing/2016/ink" xmlns:am3d="http://schemas.microsoft.com/office/drawing/2017/model3d" xmlns:o="urn:schemas-microsoft-com:office:office" xmlns:r="http://schemas.openxmlformats.org/officeDocument/2006/relationships" xmlns:m="http://schemas.openxmlformats.org/officeDocument/2006/math" xmlns:v="urn:schemas-microsoft-com:vml" xmlns:wp14="http://schemas.microsoft.com/office/word/2010/wordprocessingDrawing" xmlns:wp="http://schemas.openxmlformats.org/drawingml/2006/wordprocessingDrawing" xmlns:w10="urn:schemas-microsoft-com:office:word" xmlns:w="http://schemas.openxmlformats.org/wordprocessingml/2006/main" xmlns:w14="http://schemas.microsoft.com/office/word/2010/wordml" xmlns:w15="http://schemas.microsoft.com/office/word/2012/wordml" xmlns:w16cid="http://schemas.microsoft.com/office/word/2016/wordml/cid" xmlns:w16se="http://schemas.microsoft.com/office/word/2015/wordml/symex" xmlns:wpg="http://schemas.microsoft.com/office/word/2010/wordprocessingGroup" xmlns:wpi="http://schemas.microsoft.com/office/word/2010/wordprocessingInk" xmlns:wne="http://schemas.microsoft.com/office/word/2006/wordml" xmlns:wps="http://schemas.microsoft.com/office/word/2010/wordprocessingShape" mc:Ignorable="w14 w15 w16se w16cid wp14">
+  <w:endnote w:type="separator" w:id="-1">
+    <w:p>
+      <w:pPr>
+        <w:spacing w:after="0" w:line="240" w:lineRule="auto"/>
+      </w:pPr>
+      <w:r>
+        <w:separator/>
+      </w:r>
+    </w:p>
+  </w:endnote>
+  <w:endnote w:type="continuationSeparator" w:id="0">
+    <w:p>
+      <w:pPr>
+        <w:spacing w:after="0" w:line="240" w:lineRule="auto"/>
+      </w:pPr>
+      <w:r>
+        <w:continuationSeparator/>
+      </w:r>
+    </w:p>
+  </w:endnote>
+</w:endnotes>
+</file>
+
+<file path=word/footer1.xml><?xml version="1.0" encoding="utf-8"?>
+<w:ftr xmlns:wpc="http://schemas.microsoft.com/office/word/2010/wordprocessingCanvas" xmlns:cx="http://schemas.microsoft.com/office/drawing/2014/chartex" xmlns:cx1="http://schemas.microsoft.com/office/drawing/2015/9/8/chartex" xmlns:cx2="http://schemas.microsoft.com/office/drawing/2015/10/21/chartex" xmlns:cx3="http://schemas.microsoft.com/office/drawing/2016/5/9/chartex" xmlns:cx4="http://schemas.microsoft.com/office/drawing/2016/5/10/chartex" xmlns:cx5="http://schemas.microsoft.com/office/drawing/2016/5/11/chartex" xmlns:cx6="http://schemas.microsoft.com/office/drawing/2016/5/12/chartex" xmlns:cx7="http://schemas.microsoft.com/office/drawing/2016/5/13/chartex" xmlns:cx8="http://schemas.microsoft.com/office/drawing/2016/5/14/chartex" xmlns:mc="http://schemas.openxmlformats.org/markup-compatibility/2006" xmlns:aink="http://schemas.microsoft.com/office/drawing/2016/ink" xmlns:am3d="http://schemas.microsoft.com/office/drawing/2017/model3d" xmlns:o="urn:schemas-microsoft-com:office:office" xmlns:r="http://schemas.openxmlformats.org/officeDocument/2006/relationships" xmlns:m="http://schemas.openxmlformats.org/officeDocument/2006/math" xmlns:v="urn:schemas-microsoft-com:vml" xmlns:wp14="http://schemas.microsoft.com/office/word/2010/wordprocessingDrawing" xmlns:wp="http://schemas.openxmlformats.org/drawingml/2006/wordprocessingDrawing" xmlns:w10="urn:schemas-microsoft-com:office:word" xmlns:w="http://schemas.openxmlformats.org/wordprocessingml/2006/main" xmlns:w14="http://schemas.microsoft.com/office/word/2010/wordml" xmlns:w15="http://schemas.microsoft.com/office/word/2012/wordml" xmlns:w16cid="http://schemas.microsoft.com/office/word/2016/wordml/cid" xmlns:w16se="http://schemas.microsoft.com/office/word/2015/wordml/symex" xmlns:wpg="http://schemas.microsoft.com/office/word/2010/wordprocessingGroup" xmlns:wpi="http://schemas.microsoft.com/office/word/2010/wordprocessingInk" xmlns:wne="http://schemas.microsoft.com/office/word/2006/wordml" xmlns:wps="http://schemas.microsoft.com/office/word/2010/wordprocessingShape" mc:Ignorable="w14 w15 w16se w16cid wp14">
+  <w:p>
+    <w:pPr>
+      <w:pStyle w:val="Footer"/>
+    </w:pPr>
+  </w:p>
+</w:ftr>
+</file>
+
+<file path=word/footer2.xml><?xml version="1.0" encoding="utf-8"?>
+<w:ftr xmlns:wpc="http://schemas.microsoft.com/office/word/2010/wordprocessingCanvas" xmlns:cx="http://schemas.microsoft.com/office/drawing/2014/chartex" xmlns:cx1="http://schemas.microsoft.com/office/drawing/2015/9/8/chartex" xmlns:cx2="http://schemas.microsoft.com/office/drawing/2015/10/21/chartex" xmlns:cx3="http://schemas.microsoft.com/office/drawing/2016/5/9/chartex" xmlns:cx4="http://schemas.microsoft.com/office/drawing/2016/5/10/chartex" xmlns:cx5="http://schemas.microsoft.com/office/drawing/2016/5/11/chartex" xmlns:cx6="http://schemas.microsoft.com/office/drawing/2016/5/12/chartex" xmlns:cx7="http://schemas.microsoft.com/office/drawing/2016/5/13/chartex" xmlns:cx8="http://schemas.microsoft.com/office/drawing/2016/5/14/chartex" xmlns:mc="http://schemas.openxmlformats.org/markup-compatibility/2006" xmlns:aink="http://schemas.microsoft.com/office/drawing/2016/ink" xmlns:am3d="http://schemas.microsoft.com/office/drawing/2017/model3d" xmlns:o="urn:schemas-microsoft-com:office:office" xmlns:r="http://schemas.openxmlformats.org/officeDocument/2006/relationships" xmlns:m="http://schemas.openxmlformats.org/officeDocument/2006/math" xmlns:v="urn:schemas-microsoft-com:vml" xmlns:wp14="http://schemas.microsoft.com/office/word/2010/wordprocessingDrawing" xmlns:wp="http://schemas.openxmlformats.org/drawingml/2006/wordprocessingDrawing" xmlns:w10="urn:schemas-microsoft-com:office:word" xmlns:w="http://schemas.openxmlformats.org/wordprocessingml/2006/main" xmlns:w14="http://schemas.microsoft.com/office/word/2010/wordml" xmlns:w15="http://schemas.microsoft.com/office/word/2012/wordml" xmlns:w16cid="http://schemas.microsoft.com/office/word/2016/wordml/cid" xmlns:w16se="http://schemas.microsoft.com/office/word/2015/wordml/symex" xmlns:wpg="http://schemas.microsoft.com/office/word/2010/wordprocessingGroup" xmlns:wpi="http://schemas.microsoft.com/office/word/2010/wordprocessingInk" xmlns:wne="http://schemas.microsoft.com/office/word/2006/wordml" xmlns:wps="http://schemas.microsoft.com/office/word/2010/wordprocessingShape" mc:Ignorable="w14 w15 w16se w16cid wp14">
+  <w:p>
+    <w:pPr>
+      <w:pStyle w:val="Footer"/>
+    </w:pPr>
+  </w:p>
+</w:ftr>
+</file>
+
+<file path=word/footer3.xml><?xml version="1.0" encoding="utf-8"?>
+<w:ftr xmlns:wpc="http://schemas.microsoft.com/office/word/2010/wordprocessingCanvas" xmlns:cx="http://schemas.microsoft.com/office/drawing/2014/chartex" xmlns:cx1="http://schemas.microsoft.com/office/drawing/2015/9/8/chartex" xmlns:cx2="http://schemas.microsoft.com/office/drawing/2015/10/21/chartex" xmlns:cx3="http://schemas.microsoft.com/office/drawing/2016/5/9/chartex" xmlns:cx4="http://schemas.microsoft.com/office/drawing/2016/5/10/chartex" xmlns:cx5="http://schemas.microsoft.com/office/drawing/2016/5/11/chartex" xmlns:cx6="http://schemas.microsoft.com/office/drawing/2016/5/12/chartex" xmlns:cx7="http://schemas.microsoft.com/office/drawing/2016/5/13/chartex" xmlns:cx8="http://schemas.microsoft.com/office/drawing/2016/5/14/chartex" xmlns:mc="http://schemas.openxmlformats.org/markup-compatibility/2006" xmlns:aink="http://schemas.microsoft.com/office/drawing/2016/ink" xmlns:am3d="http://schemas.microsoft.com/office/drawing/2017/model3d" xmlns:o="urn:schemas-microsoft-com:office:office" xmlns:r="http://schemas.openxmlformats.org/officeDocument/2006/relationships" xmlns:m="http://schemas.openxmlformats.org/officeDocument/2006/math" xmlns:v="urn:schemas-microsoft-com:vml" xmlns:wp14="http://schemas.microsoft.com/office/word/2010/wordprocessingDrawing" xmlns:wp="http://schemas.openxmlformats.org/drawingml/2006/wordprocessingDrawing" xmlns:w10="urn:schemas-microsoft-com:office:word" xmlns:w="http://schemas.openxmlformats.org/wordprocessingml/2006/main" xmlns:w14="http://schemas.microsoft.com/office/word/2010/wordml" xmlns:w15="http://schemas.microsoft.com/office/word/2012/wordml" xmlns:w16cid="http://schemas.microsoft.com/office/word/2016/wordml/cid" xmlns:w16se="http://schemas.microsoft.com/office/word/2015/wordml/symex" xmlns:wpg="http://schemas.microsoft.com/office/word/2010/wordprocessingGroup" xmlns:wpi="http://schemas.microsoft.com/office/word/2010/wordprocessingInk" xmlns:wne="http://schemas.microsoft.com/office/word/2006/wordml" xmlns:wps="http://schemas.microsoft.com/office/word/2010/wordprocessingShape" mc:Ignorable="w14 w15 w16se w16cid wp14">
+  <w:p>
+    <w:pPr>
+      <w:pStyle w:val="Footer"/>
+    </w:pPr>
+  </w:p>
+</w:ftr>
+</file>
+
+<file path=word/footnotes.xml><?xml version="1.0" encoding="utf-8"?>
+<w:footnotes xmlns:wpc="http://schemas.microsoft.com/office/word/2010/wordprocessingCanvas" xmlns:cx="http://schemas.microsoft.com/office/drawing/2014/chartex" xmlns:cx1="http://schemas.microsoft.com/office/drawing/2015/9/8/chartex" xmlns:cx2="http://schemas.microsoft.com/office/drawing/2015/10/21/chartex" xmlns:cx3="http://schemas.microsoft.com/office/drawing/2016/5/9/chartex" xmlns:cx4="http://schemas.microsoft.com/office/drawing/2016/5/10/chartex" xmlns:cx5="http://schemas.microsoft.com/office/drawing/2016/5/11/chartex" xmlns:cx6="http://schemas.microsoft.com/office/drawing/2016/5/12/chartex" xmlns:cx7="http://schemas.microsoft.com/office/drawing/2016/5/13/chartex" xmlns:cx8="http://schemas.microsoft.com/office/drawing/2016/5/14/chartex" xmlns:mc="http://schemas.openxmlformats.org/markup-compatibility/2006" xmlns:aink="http://schemas.microsoft.com/office/drawing/2016/ink" xmlns:am3d="http://schemas.microsoft.com/office/drawing/2017/model3d" xmlns:o="urn:schemas-microsoft-com:office:office" xmlns:r="http://schemas.openxmlformats.org/officeDocument/2006/relationships" xmlns:m="http://schemas.openxmlformats.org/officeDocument/2006/math" xmlns:v="urn:schemas-microsoft-com:vml" xmlns:wp14="http://schemas.microsoft.com/office/word/2010/wordprocessingDrawing" xmlns:wp="http://schemas.openxmlformats.org/drawingml/2006/wordprocessingDrawing" xmlns:w10="urn:schemas-microsoft-com:office:word" xmlns:w="http://schemas.openxmlformats.org/wordprocessingml/2006/main" xmlns:w14="http://schemas.microsoft.com/office/word/2010/wordml" xmlns:w15="http://schemas.microsoft.com/office/word/2012/wordml" xmlns:w16cid="http://schemas.microsoft.com/office/word/2016/wordml/cid" xmlns:w16se="http://schemas.microsoft.com/office/word/2015/wordml/symex" xmlns:wpg="http://schemas.microsoft.com/office/word/2010/wordprocessingGroup" xmlns:wpi="http://schemas.microsoft.com/office/word/2010/wordprocessingInk" xmlns:wne="http://schemas.microsoft.com/office/word/2006/wordml" xmlns:wps="http://schemas.microsoft.com/office/word/2010/wordprocessingShape" mc:Ignorable="w14 w15 w16se w16cid wp14">
+  <w:footnote w:type="separator" w:id="-1">
+    <w:p>
+      <w:pPr>
+        <w:spacing w:after="0" w:line="240" w:lineRule="auto"/>
+      </w:pPr>
+      <w:r>
+        <w:separator/>
+      </w:r>
+    </w:p>
+  </w:footnote>
+  <w:footnote w:type="continuationSeparator" w:id="0">
+    <w:p>
+      <w:pPr>
+        <w:spacing w:after="0" w:line="240" w:lineRule="auto"/>
+      </w:pPr>
+      <w:r>
+        <w:continuationSeparator/>
+      </w:r>
+    </w:p>
+  </w:footnote>
+</w:footnotes>
+</file>
+
+<file path=word/header1.xml><?xml version="1.0" encoding="utf-8"?>
+<w:hdr xmlns:wpc="http://schemas.microsoft.com/office/word/2010/wordprocessingCanvas" xmlns:cx="http://schemas.microsoft.com/office/drawing/2014/chartex" xmlns:cx1="http://schemas.microsoft.com/office/drawing/2015/9/8/chartex" xmlns:cx2="http://schemas.microsoft.com/office/drawing/2015/10/21/chartex" xmlns:cx3="http://schemas.microsoft.com/office/drawing/2016/5/9/chartex" xmlns:cx4="http://schemas.microsoft.com/office/drawing/2016/5/10/chartex" xmlns:cx5="http://schemas.microsoft.com/office/drawing/2016/5/11/chartex" xmlns:cx6="http://schemas.microsoft.com/office/drawing/2016/5/12/chartex" xmlns:cx7="http://schemas.microsoft.com/office/drawing/2016/5/13/chartex" xmlns:cx8="http://schemas.microsoft.com/office/drawing/2016/5/14/chartex" xmlns:mc="http://schemas.openxmlformats.org/markup-compatibility/2006" xmlns:aink="http://schemas.microsoft.com/office/drawing/2016/ink" xmlns:am3d="http://schemas.microsoft.com/office/drawing/2017/model3d" xmlns:o="urn:schemas-microsoft-com:office:office" xmlns:r="http://schemas.openxmlformats.org/officeDocument/2006/relationships" xmlns:m="http://schemas.openxmlformats.org/officeDocument/2006/math" xmlns:v="urn:schemas-microsoft-com:vml" xmlns:wp14="http://schemas.microsoft.com/office/word/2010/wordprocessingDrawing" xmlns:wp="http://schemas.openxmlformats.org/drawingml/2006/wordprocessingDrawing" xmlns:w10="urn:schemas-microsoft-com:office:word" xmlns:w="http://schemas.openxmlformats.org/wordprocessingml/2006/main" xmlns:w14="http://schemas.microsoft.com/office/word/2010/wordml" xmlns:w15="http://schemas.microsoft.com/office/word/2012/wordml" xmlns:w16cid="http://schemas.microsoft.com/office/word/2016/wordml/cid" xmlns:w16se="http://schemas.microsoft.com/office/word/2015/wordml/symex" xmlns:wpg="http://schemas.microsoft.com/office/word/2010/wordprocessingGroup" xmlns:wpi="http://schemas.microsoft.com/office/word/2010/wordprocessingInk" xmlns:wne="http://schemas.microsoft.com/office/word/2006/wordml" xmlns:wps="http://schemas.microsoft.com/office/word/2010/wordprocessingShape" mc:Ignorable="w14 w15 w16se w16cid wp14">
+  <w:p>
+    <w:pPr>
+      <w:pStyle w:val="Header"/>
+    </w:pPr>
+  </w:p>
+</w:hdr>
+</file>
+
+<file path=word/header2.xml><?xml version="1.0" encoding="utf-8"?>
+<w:hdr xmlns:wpc="http://schemas.microsoft.com/office/word/2010/wordprocessingCanvas" xmlns:cx="http://schemas.microsoft.com/office/drawing/2014/chartex" xmlns:cx1="http://schemas.microsoft.com/office/drawing/2015/9/8/chartex" xmlns:cx2="http://schemas.microsoft.com/office/drawing/2015/10/21/chartex" xmlns:cx3="http://schemas.microsoft.com/office/drawing/2016/5/9/chartex" xmlns:cx4="http://schemas.microsoft.com/office/drawing/2016/5/10/chartex" xmlns:cx5="http://schemas.microsoft.com/office/drawing/2016/5/11/chartex" xmlns:cx6="http://schemas.microsoft.com/office/drawing/2016/5/12/chartex" xmlns:cx7="http://schemas.microsoft.com/office/drawing/2016/5/13/chartex" xmlns:cx8="http://schemas.microsoft.com/office/drawing/2016/5/14/chartex" xmlns:mc="http://schemas.openxmlformats.org/markup-compatibility/2006" xmlns:aink="http://schemas.microsoft.com/office/drawing/2016/ink" xmlns:am3d="http://schemas.microsoft.com/office/drawing/2017/model3d" xmlns:o="urn:schemas-microsoft-com:office:office" xmlns:r="http://schemas.openxmlformats.org/officeDocument/2006/relationships" xmlns:m="http://schemas.openxmlformats.org/officeDocument/2006/math" xmlns:v="urn:schemas-microsoft-com:vml" xmlns:wp14="http://schemas.microsoft.com/office/word/2010/wordprocessingDrawing" xmlns:wp="http://schemas.openxmlformats.org/drawingml/2006/wordprocessingDrawing" xmlns:w10="urn:schemas-microsoft-com:office:word" xmlns:w="http://schemas.openxmlformats.org/wordprocessingml/2006/main" xmlns:w14="http://schemas.microsoft.com/office/word/2010/wordml" xmlns:w15="http://schemas.microsoft.com/office/word/2012/wordml" xmlns:w16cid="http://schemas.microsoft.com/office/word/2016/wordml/cid" xmlns:w16se="http://schemas.microsoft.com/office/word/2015/wordml/symex" xmlns:wpg="http://schemas.microsoft.com/office/word/2010/wordprocessingGroup" xmlns:wpi="http://schemas.microsoft.com/office/word/2010/wordprocessingInk" xmlns:wne="http://schemas.microsoft.com/office/word/2006/wordml" xmlns:wps="http://schemas.microsoft.com/office/word/2010/wordprocessingShape" mc:Ignorable="w14 w15 w16se w16cid wp14">
+  <w:p>
+    <w:pPr>
+      <w:pStyle w:val="Header"/>
+    </w:pPr>
+  </w:p>
+</w:hdr>
+</file>
+
+<file path=word/header3.xml><?xml version="1.0" encoding="utf-8"?>
+<w:hdr xmlns:wpc="http://schemas.microsoft.com/office/word/2010/wordprocessingCanvas" xmlns:cx="http://schemas.microsoft.com/office/drawing/2014/chartex" xmlns:cx1="http://schemas.microsoft.com/office/drawing/2015/9/8/chartex" xmlns:cx2="http://schemas.microsoft.com/office/drawing/2015/10/21/chartex" xmlns:cx3="http://schemas.microsoft.com/office/drawing/2016/5/9/chartex" xmlns:cx4="http://schemas.microsoft.com/office/drawing/2016/5/10/chartex" xmlns:cx5="http://schemas.microsoft.com/office/drawing/2016/5/11/chartex" xmlns:cx6="http://schemas.microsoft.com/office/drawing/2016/5/12/chartex" xmlns:cx7="http://schemas.microsoft.com/office/drawing/2016/5/13/chartex" xmlns:cx8="http://schemas.microsoft.com/office/drawing/2016/5/14/chartex" xmlns:mc="http://schemas.openxmlformats.org/markup-compatibility/2006" xmlns:aink="http://schemas.microsoft.com/office/drawing/2016/ink" xmlns:am3d="http://schemas.microsoft.com/office/drawing/2017/model3d" xmlns:o="urn:schemas-microsoft-com:office:office" xmlns:r="http://schemas.openxmlformats.org/officeDocument/2006/relationships" xmlns:m="http://schemas.openxmlformats.org/officeDocument/2006/math" xmlns:v="urn:schemas-microsoft-com:vml" xmlns:wp14="http://schemas.microsoft.com/office/word/2010/wordprocessingDrawing" xmlns:wp="http://schemas.openxmlformats.org/drawingml/2006/wordprocessingDrawing" xmlns:w10="urn:schemas-microsoft-com:office:word" xmlns:w="http://schemas.openxmlformats.org/wordprocessingml/2006/main" xmlns:w14="http://schemas.microsoft.com/office/word/2010/wordml" xmlns:w15="http://schemas.microsoft.com/office/word/2012/wordml" xmlns:w16cid="http://schemas.microsoft.com/office/word/2016/wordml/cid" xmlns:w16se="http://schemas.microsoft.com/office/word/2015/wordml/symex" xmlns:wpg="http://schemas.microsoft.com/office/word/2010/wordprocessingGroup" xmlns:wpi="http://schemas.microsoft.com/office/word/2010/wordprocessingInk" xmlns:wne="http://schemas.microsoft.com/office/word/2006/wordml" xmlns:wps="http://schemas.microsoft.com/office/word/2010/wordprocessingShape" mc:Ignorable="w14 w15 w16se w16cid wp14">
+  <w:p>
+    <w:pPr>
+      <w:pStyle w:val="Header"/>
+    </w:pPr>
+  </w:p>
+</w:hdr>
 </file>
 
 <file path=word/numbering.xml><?xml version="1.0" encoding="utf-8"?>
@@ -5460,6 +6037,50 @@
       <w:szCs w:val="24"/>
     </w:rPr>
   </w:style>
+  <w:style w:type="paragraph" w:styleId="Header">
+    <w:name w:val="header"/>
+    <w:basedOn w:val="Normal"/>
+    <w:link w:val="HeaderChar"/>
+    <w:uiPriority w:val="99"/>
+    <w:unhideWhenUsed/>
+    <w:rsid w:val="000104BE"/>
+    <w:pPr>
+      <w:tabs>
+        <w:tab w:val="center" w:pos="4680"/>
+        <w:tab w:val="right" w:pos="9360"/>
+      </w:tabs>
+      <w:spacing w:after="0" w:line="240" w:lineRule="auto"/>
+    </w:pPr>
+  </w:style>
+  <w:style w:type="character" w:customStyle="1" w:styleId="HeaderChar">
+    <w:name w:val="Header Char"/>
+    <w:basedOn w:val="DefaultParagraphFont"/>
+    <w:link w:val="Header"/>
+    <w:uiPriority w:val="99"/>
+    <w:rsid w:val="000104BE"/>
+  </w:style>
+  <w:style w:type="paragraph" w:styleId="Footer">
+    <w:name w:val="footer"/>
+    <w:basedOn w:val="Normal"/>
+    <w:link w:val="FooterChar"/>
+    <w:uiPriority w:val="99"/>
+    <w:unhideWhenUsed/>
+    <w:rsid w:val="000104BE"/>
+    <w:pPr>
+      <w:tabs>
+        <w:tab w:val="center" w:pos="4680"/>
+        <w:tab w:val="right" w:pos="9360"/>
+      </w:tabs>
+      <w:spacing w:after="0" w:line="240" w:lineRule="auto"/>
+    </w:pPr>
+  </w:style>
+  <w:style w:type="character" w:customStyle="1" w:styleId="FooterChar">
+    <w:name w:val="Footer Char"/>
+    <w:basedOn w:val="DefaultParagraphFont"/>
+    <w:link w:val="Footer"/>
+    <w:uiPriority w:val="99"/>
+    <w:rsid w:val="000104BE"/>
+  </w:style>
 </w:styles>
 </file>
 

</xml_diff>